<commit_message>
PSU update & new details in schematics
</commit_message>
<xml_diff>
--- a/operating manual.docx
+++ b/operating manual.docx
@@ -24,8 +24,6 @@
       <w:r>
         <w:t>s</w:t>
       </w:r>
-      <w:bookmarkStart w:id="0" w:name="_GoBack"/>
-      <w:bookmarkEnd w:id="0"/>
     </w:p>
     <w:p>
       <w:pPr>
@@ -58,6 +56,7 @@
           <w:ilvl w:val="0"/>
           <w:numId w:val="10"/>
         </w:numPr>
+        <w:ind w:right="-210"/>
       </w:pPr>
       <w:r>
         <w:t>Research programs</w:t>
@@ -73,46 +72,140 @@
     </w:p>
     <w:p>
       <w:pPr>
+        <w:ind w:right="-352"/>
         <w:jc w:val="both"/>
       </w:pPr>
       <w:r>
-        <w:t xml:space="preserve">Lithium-ion battery packs </w:t>
-      </w:r>
-      <w:r>
-        <w:t>requires protection against temperature</w:t>
-      </w:r>
-      <w:r>
-        <w:t>s, currents</w:t>
-      </w:r>
-      <w:r>
-        <w:t xml:space="preserve"> &amp; voltage</w:t>
+        <w:t xml:space="preserve">ENNOID-BMS </w:t>
+      </w:r>
+      <w:r>
+        <w:t xml:space="preserve">is a </w:t>
+      </w:r>
+      <w:r>
+        <w:t xml:space="preserve">configurable </w:t>
+      </w:r>
+      <w:r>
+        <w:t>battery management system</w:t>
+      </w:r>
+      <w:r>
+        <w:t xml:space="preserve"> consisting of a Master board based on an STM32 microcontroller </w:t>
+      </w:r>
+      <w:r>
+        <w:t xml:space="preserve">connected </w:t>
+      </w:r>
+      <w:r>
+        <w:t xml:space="preserve">through an ISOSPI interface </w:t>
+      </w:r>
+      <w:r>
+        <w:t>to</w:t>
+      </w:r>
+      <w:r>
+        <w:t xml:space="preserve"> several modular slave boards. </w:t>
+      </w:r>
+      <w:r>
+        <w:t>ENNOID-BMS</w:t>
+      </w:r>
+      <w:r>
+        <w:t xml:space="preserve"> </w:t>
+      </w:r>
+      <w:r>
+        <w:t xml:space="preserve">can monitor </w:t>
+      </w:r>
+      <w:r>
+        <w:t>the</w:t>
+      </w:r>
+      <w:r>
+        <w:t xml:space="preserve"> specifics</w:t>
+      </w:r>
+      <w:r>
+        <w:t xml:space="preserve"> </w:t>
+      </w:r>
+      <w:r>
+        <w:t xml:space="preserve">temperatures, currents &amp; voltages </w:t>
+      </w:r>
+      <w:r>
+        <w:t xml:space="preserve">that are </w:t>
+      </w:r>
+      <w:r>
+        <w:t>critical for any</w:t>
+      </w:r>
+      <w:r>
+        <w:t xml:space="preserve"> </w:t>
+      </w:r>
+      <w:r>
+        <w:t>lithium-ion battery pack</w:t>
       </w:r>
       <w:r>
         <w:t>s</w:t>
       </w:r>
       <w:r>
-        <w:t xml:space="preserve"> abuses </w:t>
-      </w:r>
-      <w:r>
-        <w:t>during operation. ENNOID-BMS can accurately monitor temperatures, currents &amp; voltages of lithium-ion battery pack</w:t>
-      </w:r>
-      <w:r>
-        <w:t>s</w:t>
-      </w:r>
-      <w:r>
-        <w:t xml:space="preserve"> and can allow or interrupt the flow of energy at any moment by switching </w:t>
-      </w:r>
-      <w:r>
-        <w:t xml:space="preserve">externals </w:t>
-      </w:r>
-      <w:r>
-        <w:t>heavy duty contactors.</w:t>
-      </w:r>
-      <w:r>
-        <w:t xml:space="preserve">  Furthermore, ENNOID-BMS can measure each cell voltage level &amp; trigger the balancing function during the charging process to ensure that all cells have a similar State-Of-Charge (SOC) &amp; voltages. </w:t>
-      </w:r>
-      <w:r>
-        <w:t>Parameters for balancing, temperature, currents &amp; voltages can be configured by the user through the</w:t>
+        <w:t>.</w:t>
+      </w:r>
+      <w:r>
+        <w:t xml:space="preserve"> Based on the monitored inputs &amp; the configured parameters</w:t>
+      </w:r>
+      <w:r>
+        <w:t xml:space="preserve">, </w:t>
+      </w:r>
+      <w:r>
+        <w:t>the master board can</w:t>
+      </w:r>
+      <w:r>
+        <w:t xml:space="preserve"> allow or interrupt the flow of energy</w:t>
+      </w:r>
+      <w:r>
+        <w:t xml:space="preserve"> from the battery pack </w:t>
+      </w:r>
+      <w:r>
+        <w:t>by switching the state of external heavy-duty contactors</w:t>
+      </w:r>
+      <w:r>
+        <w:t>.</w:t>
+      </w:r>
+      <w:r>
+        <w:t xml:space="preserve"> ENNOID-BMS can measure each cell voltage level &amp;</w:t>
+      </w:r>
+      <w:r>
+        <w:t xml:space="preserve"> can</w:t>
+      </w:r>
+      <w:r>
+        <w:t xml:space="preserve"> trigger the</w:t>
+      </w:r>
+      <w:r>
+        <w:t xml:space="preserve"> passive</w:t>
+      </w:r>
+      <w:r>
+        <w:t xml:space="preserve"> balancing function</w:t>
+      </w:r>
+      <w:r>
+        <w:t xml:space="preserve"> during</w:t>
+      </w:r>
+      <w:r>
+        <w:t xml:space="preserve"> </w:t>
+      </w:r>
+      <w:r>
+        <w:t>charging</w:t>
+      </w:r>
+      <w:r>
+        <w:t xml:space="preserve"> for cells above the </w:t>
+      </w:r>
+      <w:r>
+        <w:t>configured</w:t>
+      </w:r>
+      <w:r>
+        <w:t xml:space="preserve"> limit</w:t>
+      </w:r>
+      <w:r>
+        <w:t xml:space="preserve"> to ensure that all cells have a similar State-Of-Charge (SOC). </w:t>
+      </w:r>
+      <w:r>
+        <w:t>Parameters can be configured</w:t>
+      </w:r>
+      <w:r>
+        <w:t xml:space="preserve"> </w:t>
+      </w:r>
+      <w:r>
+        <w:t>through the</w:t>
       </w:r>
       <w:r>
         <w:t xml:space="preserve"> ENNOID-BMS</w:t>
@@ -124,16 +217,27 @@
         <w:t xml:space="preserve"> software</w:t>
       </w:r>
       <w:r>
-        <w:t>.</w:t>
-      </w:r>
-      <w:r>
-        <w:t xml:space="preserve"> </w:t>
+        <w:t xml:space="preserve"> running</w:t>
+      </w:r>
+      <w:r>
+        <w:t xml:space="preserve"> on </w:t>
+      </w:r>
+      <w:r>
+        <w:t xml:space="preserve">a USB </w:t>
+      </w:r>
+      <w:r>
+        <w:t>connected host computer.</w:t>
       </w:r>
     </w:p>
     <w:p>
       <w:pPr>
+        <w:pStyle w:val="Heading8"/>
+      </w:pPr>
+    </w:p>
+    <w:p>
+      <w:pPr>
         <w:pStyle w:val="Heading1"/>
-        <w:spacing w:line="240" w:lineRule="auto"/>
+        <w:spacing w:before="0" w:line="240" w:lineRule="auto"/>
       </w:pPr>
       <w:r>
         <w:t>Features</w:t>
@@ -148,7 +252,10 @@
         </w:numPr>
       </w:pPr>
       <w:r>
-        <w:t>Modular with master/slave topology</w:t>
+        <w:t>Up to</w:t>
+      </w:r>
+      <w:r>
+        <w:t xml:space="preserve"> 400V operation</w:t>
       </w:r>
     </w:p>
     <w:p>
@@ -160,7 +267,7 @@
         </w:numPr>
       </w:pPr>
       <w:r>
-        <w:t>Isolation between battery pack &amp; components</w:t>
+        <w:t>Up to 500A continuous operation</w:t>
       </w:r>
     </w:p>
     <w:p>
@@ -172,7 +279,7 @@
         </w:numPr>
       </w:pPr>
       <w:r>
-        <w:t>Communication between slaves &amp; master through a two-wire daisy chained ISOSPI interface</w:t>
+        <w:t>Modular with master/slave topology</w:t>
       </w:r>
     </w:p>
     <w:p>
@@ -184,7 +291,7 @@
         </w:numPr>
       </w:pPr>
       <w:r>
-        <w:t>Isolated CAN bus interface</w:t>
+        <w:t>Isolation between battery pack &amp; components</w:t>
       </w:r>
     </w:p>
     <w:p>
@@ -196,7 +303,7 @@
         </w:numPr>
       </w:pPr>
       <w:r>
-        <w:t>Charger detection circuit</w:t>
+        <w:t>Communication between slaves &amp; master through a two-wire daisy chained ISOSPI interface</w:t>
       </w:r>
     </w:p>
     <w:p>
@@ -208,7 +315,7 @@
         </w:numPr>
       </w:pPr>
       <w:r>
-        <w:t>Isolated voltage measurement for Battery &amp; load voltages</w:t>
+        <w:t>Isolated CAN bus interface</w:t>
       </w:r>
     </w:p>
     <w:p>
@@ -220,7 +327,10 @@
         </w:numPr>
       </w:pPr>
       <w:r>
-        <w:t>Isolated bi-directional current monitoring via external delta-sigma current sensor</w:t>
+        <w:t>Isolated c</w:t>
+      </w:r>
+      <w:r>
+        <w:t>harger detection circuit</w:t>
       </w:r>
     </w:p>
     <w:p>
@@ -232,7 +342,13 @@
         </w:numPr>
       </w:pPr>
       <w:r>
-        <w:t>12-24V contactor coil outputs for charge, discharge &amp; precharge</w:t>
+        <w:t xml:space="preserve">Isolated voltage measurement for </w:t>
+      </w:r>
+      <w:r>
+        <w:t>b</w:t>
+      </w:r>
+      <w:r>
+        <w:t xml:space="preserve">attery &amp; load </w:t>
       </w:r>
     </w:p>
     <w:p>
@@ -244,7 +360,7 @@
         </w:numPr>
       </w:pPr>
       <w:r>
-        <w:t>USB interface for programming and firmware upgrades through an easy to use graphical user interface</w:t>
+        <w:t>Isolated bi-directional current monitoring via external delta-sigma current sensor</w:t>
       </w:r>
     </w:p>
     <w:p>
@@ -256,18 +372,73 @@
         </w:numPr>
       </w:pPr>
       <w:r>
+        <w:t>12</w:t>
+      </w:r>
+      <w:r>
+        <w:t>V</w:t>
+      </w:r>
+      <w:r>
+        <w:t xml:space="preserve"> contactor coil outputs for charge, discharge &amp; pre</w:t>
+      </w:r>
+      <w:r>
+        <w:t>-</w:t>
+      </w:r>
+      <w:r>
+        <w:t>charge</w:t>
+      </w:r>
+      <w:r>
+        <w:t xml:space="preserve"> circuits</w:t>
+      </w:r>
+    </w:p>
+    <w:p>
+      <w:pPr>
+        <w:pStyle w:val="ListParagraph"/>
+        <w:numPr>
+          <w:ilvl w:val="0"/>
+          <w:numId w:val="12"/>
+        </w:numPr>
+      </w:pPr>
+      <w:r>
+        <w:t>USB interface for programming and firmware upgrades through an easy to use graphical user interface</w:t>
+      </w:r>
+    </w:p>
+    <w:p>
+      <w:pPr>
+        <w:pStyle w:val="ListParagraph"/>
+        <w:numPr>
+          <w:ilvl w:val="0"/>
+          <w:numId w:val="12"/>
+        </w:numPr>
+      </w:pPr>
+      <w:r>
         <w:t>OLED Display &amp; power button</w:t>
       </w:r>
     </w:p>
-    <w:p/>
-    <w:p/>
+    <w:p>
+      <w:pPr>
+        <w:pStyle w:val="ListParagraph"/>
+        <w:numPr>
+          <w:ilvl w:val="0"/>
+          <w:numId w:val="12"/>
+        </w:numPr>
+      </w:pPr>
+      <w:r>
+        <w:t>2.5</w:t>
+      </w:r>
+      <w:r>
+        <w:t>V</w:t>
+      </w:r>
+      <w:r>
+        <w:t xml:space="preserve"> to 4.5V cell voltage operation</w:t>
+      </w:r>
+    </w:p>
     <w:p>
       <w:pPr>
         <w:sectPr>
           <w:headerReference w:type="default" r:id="rId8"/>
           <w:type w:val="continuous"/>
           <w:pgSz w:w="12240" w:h="15840"/>
-          <w:pgMar w:top="1440" w:right="1440" w:bottom="1440" w:left="1440" w:header="708" w:footer="708" w:gutter="0"/>
+          <w:pgMar w:top="1440" w:right="1440" w:bottom="1440" w:left="1440" w:header="709" w:footer="709" w:gutter="0"/>
           <w:cols w:num="2" w:space="708"/>
           <w:docGrid w:linePitch="360"/>
         </w:sectPr>
@@ -291,9 +462,9 @@
           <w:noProof/>
         </w:rPr>
         <w:drawing>
-          <wp:inline distT="0" distB="0" distL="0" distR="0" wp14:anchorId="3D758F06" wp14:editId="343C67F8">
-            <wp:extent cx="5334000" cy="3113209"/>
-            <wp:effectExtent l="0" t="0" r="0" b="0"/>
+          <wp:inline distT="0" distB="0" distL="0" distR="0" wp14:anchorId="3D758F06" wp14:editId="6E7D6865">
+            <wp:extent cx="4641850" cy="2709233"/>
+            <wp:effectExtent l="0" t="0" r="6350" b="0"/>
             <wp:docPr id="199" name="Picture 199" descr="A screenshot of a cell phone&#10;&#10;Description automatically generated"/>
             <wp:cNvGraphicFramePr>
               <a:graphicFrameLocks xmlns:a="http://schemas.openxmlformats.org/drawingml/2006/main" noChangeAspect="1"/>
@@ -320,7 +491,7 @@
                   <pic:spPr>
                     <a:xfrm>
                       <a:off x="0" y="0"/>
-                      <a:ext cx="5350822" cy="3123027"/>
+                      <a:ext cx="4730927" cy="2761223"/>
                     </a:xfrm>
                     <a:prstGeom prst="rect">
                       <a:avLst/>
@@ -341,14 +512,27 @@
       <w:r>
         <w:t xml:space="preserve">Figure </w:t>
       </w:r>
-      <w:fldSimple w:instr=" SEQ Figure \* ARABIC ">
-        <w:r>
-          <w:rPr>
-            <w:noProof/>
-          </w:rPr>
-          <w:t>1</w:t>
-        </w:r>
-      </w:fldSimple>
+      <w:r>
+        <w:fldChar w:fldCharType="begin"/>
+      </w:r>
+      <w:r>
+        <w:instrText xml:space="preserve"> SEQ Figure \* ARABIC </w:instrText>
+      </w:r>
+      <w:r>
+        <w:fldChar w:fldCharType="separate"/>
+      </w:r>
+      <w:r>
+        <w:rPr>
+          <w:noProof/>
+        </w:rPr>
+        <w:t>1</w:t>
+      </w:r>
+      <w:r>
+        <w:rPr>
+          <w:noProof/>
+        </w:rPr>
+        <w:fldChar w:fldCharType="end"/>
+      </w:r>
       <w:r>
         <w:t>: Simplified block diagram</w:t>
       </w:r>
@@ -368,6 +552,20 @@
       </w:pPr>
       <w:r>
         <w:t>Master board</w:t>
+      </w:r>
+    </w:p>
+    <w:p>
+      <w:r>
+        <w:t>The master board is equipped with an STM32F3 microcontroller which enables all function</w:t>
+      </w:r>
+      <w:r>
+        <w:t>alitie</w:t>
+      </w:r>
+      <w:r>
+        <w:t>s of the battery management system.</w:t>
+      </w:r>
+      <w:r>
+        <w:t xml:space="preserve"> </w:t>
       </w:r>
     </w:p>
     <w:p>
@@ -483,7 +681,7 @@
                                 <wp:inline distT="0" distB="0" distL="0" distR="0" wp14:anchorId="10E17E28" wp14:editId="35B16E6B">
                                   <wp:extent cx="119380" cy="102235"/>
                                   <wp:effectExtent l="0" t="0" r="0" b="0"/>
-                                  <wp:docPr id="7" name="Picture 7"/>
+                                  <wp:docPr id="195" name="Picture 195"/>
                                   <wp:cNvGraphicFramePr>
                                     <a:graphicFrameLocks xmlns:a="http://schemas.openxmlformats.org/drawingml/2006/main" noChangeAspect="1"/>
                                   </wp:cNvGraphicFramePr>
@@ -627,7 +825,7 @@
                           <wp:inline distT="0" distB="0" distL="0" distR="0" wp14:anchorId="10E17E28" wp14:editId="35B16E6B">
                             <wp:extent cx="119380" cy="102235"/>
                             <wp:effectExtent l="0" t="0" r="0" b="0"/>
-                            <wp:docPr id="7" name="Picture 7"/>
+                            <wp:docPr id="195" name="Picture 195"/>
                             <wp:cNvGraphicFramePr>
                               <a:graphicFrameLocks xmlns:a="http://schemas.openxmlformats.org/drawingml/2006/main" noChangeAspect="1"/>
                             </wp:cNvGraphicFramePr>
@@ -1022,7 +1220,7 @@
                                 <wp:inline distT="0" distB="0" distL="0" distR="0" wp14:anchorId="27BF6538" wp14:editId="18FC0B9E">
                                   <wp:extent cx="119380" cy="102235"/>
                                   <wp:effectExtent l="0" t="0" r="0" b="0"/>
-                                  <wp:docPr id="5" name="Picture 5"/>
+                                  <wp:docPr id="196" name="Picture 196"/>
                                   <wp:cNvGraphicFramePr>
                                     <a:graphicFrameLocks xmlns:a="http://schemas.openxmlformats.org/drawingml/2006/main" noChangeAspect="1"/>
                                   </wp:cNvGraphicFramePr>
@@ -1150,7 +1348,7 @@
                           <wp:inline distT="0" distB="0" distL="0" distR="0" wp14:anchorId="27BF6538" wp14:editId="18FC0B9E">
                             <wp:extent cx="119380" cy="102235"/>
                             <wp:effectExtent l="0" t="0" r="0" b="0"/>
-                            <wp:docPr id="5" name="Picture 5"/>
+                            <wp:docPr id="196" name="Picture 196"/>
                             <wp:cNvGraphicFramePr>
                               <a:graphicFrameLocks xmlns:a="http://schemas.openxmlformats.org/drawingml/2006/main" noChangeAspect="1"/>
                             </wp:cNvGraphicFramePr>
@@ -1221,6 +1419,319 @@
         <w:keepNext/>
         <w:jc w:val="center"/>
       </w:pPr>
+      <w:r>
+        <w:rPr>
+          <w:noProof/>
+        </w:rPr>
+        <mc:AlternateContent>
+          <mc:Choice Requires="wps">
+            <w:drawing>
+              <wp:anchor distT="45720" distB="45720" distL="114300" distR="114300" simplePos="0" relativeHeight="251679744" behindDoc="0" locked="0" layoutInCell="1" allowOverlap="1" wp14:anchorId="6A38EE2D" wp14:editId="1C93880A">
+                <wp:simplePos x="0" y="0"/>
+                <wp:positionH relativeFrom="column">
+                  <wp:posOffset>3378200</wp:posOffset>
+                </wp:positionH>
+                <wp:positionV relativeFrom="paragraph">
+                  <wp:posOffset>5353685</wp:posOffset>
+                </wp:positionV>
+                <wp:extent cx="342900" cy="266700"/>
+                <wp:effectExtent l="0" t="0" r="0" b="0"/>
+                <wp:wrapNone/>
+                <wp:docPr id="20" name="Text Box 20"/>
+                <wp:cNvGraphicFramePr>
+                  <a:graphicFrameLocks xmlns:a="http://schemas.openxmlformats.org/drawingml/2006/main"/>
+                </wp:cNvGraphicFramePr>
+                <a:graphic xmlns:a="http://schemas.openxmlformats.org/drawingml/2006/main">
+                  <a:graphicData uri="http://schemas.microsoft.com/office/word/2010/wordprocessingShape">
+                    <wps:wsp>
+                      <wps:cNvSpPr txBox="1">
+                        <a:spLocks noChangeArrowheads="1"/>
+                      </wps:cNvSpPr>
+                      <wps:spPr bwMode="auto">
+                        <a:xfrm>
+                          <a:off x="0" y="0"/>
+                          <a:ext cx="342900" cy="266700"/>
+                        </a:xfrm>
+                        <a:prstGeom prst="rect">
+                          <a:avLst/>
+                        </a:prstGeom>
+                        <a:solidFill>
+                          <a:srgbClr val="FFFFFF"/>
+                        </a:solidFill>
+                        <a:ln w="9525">
+                          <a:noFill/>
+                          <a:miter lim="800000"/>
+                          <a:headEnd/>
+                          <a:tailEnd/>
+                        </a:ln>
+                      </wps:spPr>
+                      <wps:txbx>
+                        <w:txbxContent>
+                          <w:p>
+                            <w:pPr>
+                              <w:rPr>
+                                <w:lang w:val="fr-CA"/>
+                                <w14:textOutline w14:w="9525" w14:cap="rnd" w14:cmpd="sng" w14:algn="ctr">
+                                  <w14:noFill/>
+                                  <w14:prstDash w14:val="solid"/>
+                                  <w14:bevel/>
+                                </w14:textOutline>
+                              </w:rPr>
+                            </w:pPr>
+                            <w:r>
+                              <w:rPr>
+                                <w:lang w:val="fr-CA"/>
+                                <w14:textOutline w14:w="9525" w14:cap="rnd" w14:cmpd="sng" w14:algn="ctr">
+                                  <w14:noFill/>
+                                  <w14:prstDash w14:val="solid"/>
+                                  <w14:bevel/>
+                                </w14:textOutline>
+                              </w:rPr>
+                              <w:t>11</w:t>
+                            </w:r>
+                          </w:p>
+                          <w:p>
+                            <w:pPr>
+                              <w:rPr>
+                                <w:lang w:val="fr-CA"/>
+                                <w14:textOutline w14:w="9525" w14:cap="rnd" w14:cmpd="sng" w14:algn="ctr">
+                                  <w14:noFill/>
+                                  <w14:prstDash w14:val="solid"/>
+                                  <w14:bevel/>
+                                </w14:textOutline>
+                              </w:rPr>
+                            </w:pPr>
+                          </w:p>
+                          <w:p>
+                            <w:pPr>
+                              <w:rPr>
+                                <w:lang w:val="fr-CA"/>
+                                <w14:textOutline w14:w="9525" w14:cap="rnd" w14:cmpd="sng" w14:algn="ctr">
+                                  <w14:noFill/>
+                                  <w14:prstDash w14:val="solid"/>
+                                  <w14:bevel/>
+                                </w14:textOutline>
+                              </w:rPr>
+                            </w:pPr>
+                            <w:r>
+                              <w:rPr>
+                                <w:noProof/>
+                                <w:lang w:val="fr-CA"/>
+                                <w14:textOutline w14:w="9525" w14:cap="rnd" w14:cmpd="sng" w14:algn="ctr">
+                                  <w14:noFill/>
+                                  <w14:prstDash w14:val="solid"/>
+                                  <w14:bevel/>
+                                </w14:textOutline>
+                              </w:rPr>
+                              <w:drawing>
+                                <wp:inline distT="0" distB="0" distL="0" distR="0" wp14:anchorId="7F03CBCC" wp14:editId="4FAE4AB8">
+                                  <wp:extent cx="119380" cy="102235"/>
+                                  <wp:effectExtent l="0" t="0" r="0" b="0"/>
+                                  <wp:docPr id="209" name="Picture 209"/>
+                                  <wp:cNvGraphicFramePr>
+                                    <a:graphicFrameLocks xmlns:a="http://schemas.openxmlformats.org/drawingml/2006/main" noChangeAspect="1"/>
+                                  </wp:cNvGraphicFramePr>
+                                  <a:graphic xmlns:a="http://schemas.openxmlformats.org/drawingml/2006/main">
+                                    <a:graphicData uri="http://schemas.openxmlformats.org/drawingml/2006/picture">
+                                      <pic:pic xmlns:pic="http://schemas.openxmlformats.org/drawingml/2006/picture">
+                                        <pic:nvPicPr>
+                                          <pic:cNvPr id="0" name="Picture 1"/>
+                                          <pic:cNvPicPr>
+                                            <a:picLocks noChangeAspect="1" noChangeArrowheads="1"/>
+                                          </pic:cNvPicPr>
+                                        </pic:nvPicPr>
+                                        <pic:blipFill>
+                                          <a:blip r:embed="rId10">
+                                            <a:extLst>
+                                              <a:ext uri="{28A0092B-C50C-407E-A947-70E740481C1C}">
+                                                <a14:useLocalDpi xmlns:a14="http://schemas.microsoft.com/office/drawing/2010/main" val="0"/>
+                                              </a:ext>
+                                            </a:extLst>
+                                          </a:blip>
+                                          <a:srcRect/>
+                                          <a:stretch>
+                                            <a:fillRect/>
+                                          </a:stretch>
+                                        </pic:blipFill>
+                                        <pic:spPr bwMode="auto">
+                                          <a:xfrm>
+                                            <a:off x="0" y="0"/>
+                                            <a:ext cx="119380" cy="102235"/>
+                                          </a:xfrm>
+                                          <a:prstGeom prst="rect">
+                                            <a:avLst/>
+                                          </a:prstGeom>
+                                          <a:noFill/>
+                                          <a:ln>
+                                            <a:noFill/>
+                                          </a:ln>
+                                        </pic:spPr>
+                                      </pic:pic>
+                                    </a:graphicData>
+                                  </a:graphic>
+                                </wp:inline>
+                              </w:drawing>
+                            </w:r>
+                          </w:p>
+                          <w:p>
+                            <w:pPr>
+                              <w:rPr>
+                                <w:lang w:val="fr-CA"/>
+                                <w14:textOutline w14:w="9525" w14:cap="rnd" w14:cmpd="sng" w14:algn="ctr">
+                                  <w14:noFill/>
+                                  <w14:prstDash w14:val="solid"/>
+                                  <w14:bevel/>
+                                </w14:textOutline>
+                              </w:rPr>
+                            </w:pPr>
+                          </w:p>
+                        </w:txbxContent>
+                      </wps:txbx>
+                      <wps:bodyPr rot="0" vert="horz" wrap="square" lIns="91440" tIns="45720" rIns="91440" bIns="45720" anchor="t" anchorCtr="0">
+                        <a:noAutofit/>
+                      </wps:bodyPr>
+                    </wps:wsp>
+                  </a:graphicData>
+                </a:graphic>
+                <wp14:sizeRelH relativeFrom="margin">
+                  <wp14:pctWidth>0</wp14:pctWidth>
+                </wp14:sizeRelH>
+                <wp14:sizeRelV relativeFrom="margin">
+                  <wp14:pctHeight>0</wp14:pctHeight>
+                </wp14:sizeRelV>
+              </wp:anchor>
+            </w:drawing>
+          </mc:Choice>
+          <mc:Fallback>
+            <w:pict>
+              <v:shape w14:anchorId="6A38EE2D" id="Text Box 20" o:spid="_x0000_s1030" type="#_x0000_t202" style="position:absolute;left:0;text-align:left;margin-left:266pt;margin-top:421.55pt;width:27pt;height:21pt;z-index:251679744;visibility:visible;mso-wrap-style:square;mso-width-percent:0;mso-height-percent:0;mso-wrap-distance-left:9pt;mso-wrap-distance-top:3.6pt;mso-wrap-distance-right:9pt;mso-wrap-distance-bottom:3.6pt;mso-position-horizontal:absolute;mso-position-horizontal-relative:text;mso-position-vertical:absolute;mso-position-vertical-relative:text;mso-width-percent:0;mso-height-percent:0;mso-width-relative:margin;mso-height-relative:margin;v-text-anchor:top" o:gfxdata="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" stroked="f">
+                <v:textbox>
+                  <w:txbxContent>
+                    <w:p>
+                      <w:pPr>
+                        <w:rPr>
+                          <w:lang w:val="fr-CA"/>
+                          <w14:textOutline w14:w="9525" w14:cap="rnd" w14:cmpd="sng" w14:algn="ctr">
+                            <w14:noFill/>
+                            <w14:prstDash w14:val="solid"/>
+                            <w14:bevel/>
+                          </w14:textOutline>
+                        </w:rPr>
+                      </w:pPr>
+                      <w:r>
+                        <w:rPr>
+                          <w:lang w:val="fr-CA"/>
+                          <w14:textOutline w14:w="9525" w14:cap="rnd" w14:cmpd="sng" w14:algn="ctr">
+                            <w14:noFill/>
+                            <w14:prstDash w14:val="solid"/>
+                            <w14:bevel/>
+                          </w14:textOutline>
+                        </w:rPr>
+                        <w:t>11</w:t>
+                      </w:r>
+                    </w:p>
+                    <w:p>
+                      <w:pPr>
+                        <w:rPr>
+                          <w:lang w:val="fr-CA"/>
+                          <w14:textOutline w14:w="9525" w14:cap="rnd" w14:cmpd="sng" w14:algn="ctr">
+                            <w14:noFill/>
+                            <w14:prstDash w14:val="solid"/>
+                            <w14:bevel/>
+                          </w14:textOutline>
+                        </w:rPr>
+                      </w:pPr>
+                    </w:p>
+                    <w:p>
+                      <w:pPr>
+                        <w:rPr>
+                          <w:lang w:val="fr-CA"/>
+                          <w14:textOutline w14:w="9525" w14:cap="rnd" w14:cmpd="sng" w14:algn="ctr">
+                            <w14:noFill/>
+                            <w14:prstDash w14:val="solid"/>
+                            <w14:bevel/>
+                          </w14:textOutline>
+                        </w:rPr>
+                      </w:pPr>
+                      <w:r>
+                        <w:rPr>
+                          <w:noProof/>
+                          <w:lang w:val="fr-CA"/>
+                          <w14:textOutline w14:w="9525" w14:cap="rnd" w14:cmpd="sng" w14:algn="ctr">
+                            <w14:noFill/>
+                            <w14:prstDash w14:val="solid"/>
+                            <w14:bevel/>
+                          </w14:textOutline>
+                        </w:rPr>
+                        <w:drawing>
+                          <wp:inline distT="0" distB="0" distL="0" distR="0" wp14:anchorId="7F03CBCC" wp14:editId="4FAE4AB8">
+                            <wp:extent cx="119380" cy="102235"/>
+                            <wp:effectExtent l="0" t="0" r="0" b="0"/>
+                            <wp:docPr id="209" name="Picture 209"/>
+                            <wp:cNvGraphicFramePr>
+                              <a:graphicFrameLocks xmlns:a="http://schemas.openxmlformats.org/drawingml/2006/main" noChangeAspect="1"/>
+                            </wp:cNvGraphicFramePr>
+                            <a:graphic xmlns:a="http://schemas.openxmlformats.org/drawingml/2006/main">
+                              <a:graphicData uri="http://schemas.openxmlformats.org/drawingml/2006/picture">
+                                <pic:pic xmlns:pic="http://schemas.openxmlformats.org/drawingml/2006/picture">
+                                  <pic:nvPicPr>
+                                    <pic:cNvPr id="0" name="Picture 1"/>
+                                    <pic:cNvPicPr>
+                                      <a:picLocks noChangeAspect="1" noChangeArrowheads="1"/>
+                                    </pic:cNvPicPr>
+                                  </pic:nvPicPr>
+                                  <pic:blipFill>
+                                    <a:blip r:embed="rId10">
+                                      <a:extLst>
+                                        <a:ext uri="{28A0092B-C50C-407E-A947-70E740481C1C}">
+                                          <a14:useLocalDpi xmlns:a14="http://schemas.microsoft.com/office/drawing/2010/main" val="0"/>
+                                        </a:ext>
+                                      </a:extLst>
+                                    </a:blip>
+                                    <a:srcRect/>
+                                    <a:stretch>
+                                      <a:fillRect/>
+                                    </a:stretch>
+                                  </pic:blipFill>
+                                  <pic:spPr bwMode="auto">
+                                    <a:xfrm>
+                                      <a:off x="0" y="0"/>
+                                      <a:ext cx="119380" cy="102235"/>
+                                    </a:xfrm>
+                                    <a:prstGeom prst="rect">
+                                      <a:avLst/>
+                                    </a:prstGeom>
+                                    <a:noFill/>
+                                    <a:ln>
+                                      <a:noFill/>
+                                    </a:ln>
+                                  </pic:spPr>
+                                </pic:pic>
+                              </a:graphicData>
+                            </a:graphic>
+                          </wp:inline>
+                        </w:drawing>
+                      </w:r>
+                    </w:p>
+                    <w:p>
+                      <w:pPr>
+                        <w:rPr>
+                          <w:lang w:val="fr-CA"/>
+                          <w14:textOutline w14:w="9525" w14:cap="rnd" w14:cmpd="sng" w14:algn="ctr">
+                            <w14:noFill/>
+                            <w14:prstDash w14:val="solid"/>
+                            <w14:bevel/>
+                          </w14:textOutline>
+                        </w:rPr>
+                      </w:pPr>
+                    </w:p>
+                  </w:txbxContent>
+                </v:textbox>
+              </v:shape>
+            </w:pict>
+          </mc:Fallback>
+        </mc:AlternateContent>
+      </w:r>
       <w:r>
         <w:rPr>
           <w:noProof/>
@@ -1329,7 +1840,7 @@
                                 <wp:inline distT="0" distB="0" distL="0" distR="0" wp14:anchorId="3CDA248B" wp14:editId="17B8BA9F">
                                   <wp:extent cx="119380" cy="102235"/>
                                   <wp:effectExtent l="0" t="0" r="0" b="0"/>
-                                  <wp:docPr id="9" name="Picture 9"/>
+                                  <wp:docPr id="197" name="Picture 197"/>
                                   <wp:cNvGraphicFramePr>
                                     <a:graphicFrameLocks xmlns:a="http://schemas.openxmlformats.org/drawingml/2006/main" noChangeAspect="1"/>
                                   </wp:cNvGraphicFramePr>
@@ -1406,7 +1917,7 @@
           </mc:Choice>
           <mc:Fallback>
             <w:pict>
-              <v:shape w14:anchorId="2B3405A9" id="Text Box 8" o:spid="_x0000_s1030" type="#_x0000_t202" style="position:absolute;left:0;text-align:left;margin-left:-26.7pt;margin-top:55pt;width:24.5pt;height:21pt;z-index:251667456;visibility:visible;mso-wrap-style:square;mso-width-percent:0;mso-height-percent:0;mso-wrap-distance-left:9pt;mso-wrap-distance-top:3.6pt;mso-wrap-distance-right:9pt;mso-wrap-distance-bottom:3.6pt;mso-position-horizontal:right;mso-position-horizontal-relative:left-margin-area;mso-position-vertical:absolute;mso-position-vertical-relative:text;mso-width-percent:0;mso-height-percent:0;mso-width-relative:margin;mso-height-relative:margin;v-text-anchor:top" o:gfxdata="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" stroked="f">
+              <v:shape w14:anchorId="2B3405A9" id="Text Box 8" o:spid="_x0000_s1031" type="#_x0000_t202" style="position:absolute;left:0;text-align:left;margin-left:-26.7pt;margin-top:55pt;width:24.5pt;height:21pt;z-index:251667456;visibility:visible;mso-wrap-style:square;mso-width-percent:0;mso-height-percent:0;mso-wrap-distance-left:9pt;mso-wrap-distance-top:3.6pt;mso-wrap-distance-right:9pt;mso-wrap-distance-bottom:3.6pt;mso-position-horizontal:right;mso-position-horizontal-relative:left-margin-area;mso-position-vertical:absolute;mso-position-vertical-relative:text;mso-width-percent:0;mso-height-percent:0;mso-width-relative:margin;mso-height-relative:margin;v-text-anchor:top" o:gfxdata="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" stroked="f">
                 <v:textbox>
                   <w:txbxContent>
                     <w:p>
@@ -1469,7 +1980,7 @@
                           <wp:inline distT="0" distB="0" distL="0" distR="0" wp14:anchorId="3CDA248B" wp14:editId="17B8BA9F">
                             <wp:extent cx="119380" cy="102235"/>
                             <wp:effectExtent l="0" t="0" r="0" b="0"/>
-                            <wp:docPr id="9" name="Picture 9"/>
+                            <wp:docPr id="197" name="Picture 197"/>
                             <wp:cNvGraphicFramePr>
                               <a:graphicFrameLocks xmlns:a="http://schemas.openxmlformats.org/drawingml/2006/main" noChangeAspect="1"/>
                             </wp:cNvGraphicFramePr>
@@ -1643,7 +2154,7 @@
                                 <wp:inline distT="0" distB="0" distL="0" distR="0" wp14:anchorId="158C42C8" wp14:editId="40EABA83">
                                   <wp:extent cx="119380" cy="102235"/>
                                   <wp:effectExtent l="0" t="0" r="0" b="0"/>
-                                  <wp:docPr id="11" name="Picture 11"/>
+                                  <wp:docPr id="201" name="Picture 201"/>
                                   <wp:cNvGraphicFramePr>
                                     <a:graphicFrameLocks xmlns:a="http://schemas.openxmlformats.org/drawingml/2006/main" noChangeAspect="1"/>
                                   </wp:cNvGraphicFramePr>
@@ -1720,7 +2231,7 @@
           </mc:Choice>
           <mc:Fallback>
             <w:pict>
-              <v:shape w14:anchorId="52E699D4" id="Text Box 10" o:spid="_x0000_s1031" type="#_x0000_t202" style="position:absolute;left:0;text-align:left;margin-left:-26.7pt;margin-top:111.5pt;width:24.5pt;height:21pt;z-index:251669504;visibility:visible;mso-wrap-style:square;mso-width-percent:0;mso-height-percent:0;mso-wrap-distance-left:9pt;mso-wrap-distance-top:3.6pt;mso-wrap-distance-right:9pt;mso-wrap-distance-bottom:3.6pt;mso-position-horizontal:right;mso-position-horizontal-relative:left-margin-area;mso-position-vertical:absolute;mso-position-vertical-relative:text;mso-width-percent:0;mso-height-percent:0;mso-width-relative:margin;mso-height-relative:margin;v-text-anchor:top" o:gfxdata="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" stroked="f">
+              <v:shape w14:anchorId="52E699D4" id="Text Box 10" o:spid="_x0000_s1032" type="#_x0000_t202" style="position:absolute;left:0;text-align:left;margin-left:-26.7pt;margin-top:111.5pt;width:24.5pt;height:21pt;z-index:251669504;visibility:visible;mso-wrap-style:square;mso-width-percent:0;mso-height-percent:0;mso-wrap-distance-left:9pt;mso-wrap-distance-top:3.6pt;mso-wrap-distance-right:9pt;mso-wrap-distance-bottom:3.6pt;mso-position-horizontal:right;mso-position-horizontal-relative:left-margin-area;mso-position-vertical:absolute;mso-position-vertical-relative:text;mso-width-percent:0;mso-height-percent:0;mso-width-relative:margin;mso-height-relative:margin;v-text-anchor:top" o:gfxdata="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" stroked="f">
                 <v:textbox>
                   <w:txbxContent>
                     <w:p>
@@ -1783,7 +2294,7 @@
                           <wp:inline distT="0" distB="0" distL="0" distR="0" wp14:anchorId="158C42C8" wp14:editId="40EABA83">
                             <wp:extent cx="119380" cy="102235"/>
                             <wp:effectExtent l="0" t="0" r="0" b="0"/>
-                            <wp:docPr id="11" name="Picture 11"/>
+                            <wp:docPr id="201" name="Picture 201"/>
                             <wp:cNvGraphicFramePr>
                               <a:graphicFrameLocks xmlns:a="http://schemas.openxmlformats.org/drawingml/2006/main" noChangeAspect="1"/>
                             </wp:cNvGraphicFramePr>
@@ -1957,7 +2468,7 @@
                                 <wp:inline distT="0" distB="0" distL="0" distR="0" wp14:anchorId="7F317CB6" wp14:editId="288A577E">
                                   <wp:extent cx="119380" cy="102235"/>
                                   <wp:effectExtent l="0" t="0" r="0" b="0"/>
-                                  <wp:docPr id="13" name="Picture 13"/>
+                                  <wp:docPr id="202" name="Picture 202"/>
                                   <wp:cNvGraphicFramePr>
                                     <a:graphicFrameLocks xmlns:a="http://schemas.openxmlformats.org/drawingml/2006/main" noChangeAspect="1"/>
                                   </wp:cNvGraphicFramePr>
@@ -2034,7 +2545,7 @@
           </mc:Choice>
           <mc:Fallback>
             <w:pict>
-              <v:shape w14:anchorId="075E43B7" id="Text Box 12" o:spid="_x0000_s1032" type="#_x0000_t202" style="position:absolute;left:0;text-align:left;margin-left:-26.7pt;margin-top:159.5pt;width:24.5pt;height:21pt;z-index:251671552;visibility:visible;mso-wrap-style:square;mso-width-percent:0;mso-height-percent:0;mso-wrap-distance-left:9pt;mso-wrap-distance-top:3.6pt;mso-wrap-distance-right:9pt;mso-wrap-distance-bottom:3.6pt;mso-position-horizontal:right;mso-position-horizontal-relative:left-margin-area;mso-position-vertical:absolute;mso-position-vertical-relative:text;mso-width-percent:0;mso-height-percent:0;mso-width-relative:margin;mso-height-relative:margin;v-text-anchor:top" o:gfxdata="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" stroked="f">
+              <v:shape w14:anchorId="075E43B7" id="Text Box 12" o:spid="_x0000_s1033" type="#_x0000_t202" style="position:absolute;left:0;text-align:left;margin-left:-26.7pt;margin-top:159.5pt;width:24.5pt;height:21pt;z-index:251671552;visibility:visible;mso-wrap-style:square;mso-width-percent:0;mso-height-percent:0;mso-wrap-distance-left:9pt;mso-wrap-distance-top:3.6pt;mso-wrap-distance-right:9pt;mso-wrap-distance-bottom:3.6pt;mso-position-horizontal:right;mso-position-horizontal-relative:left-margin-area;mso-position-vertical:absolute;mso-position-vertical-relative:text;mso-width-percent:0;mso-height-percent:0;mso-width-relative:margin;mso-height-relative:margin;v-text-anchor:top" o:gfxdata="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" stroked="f">
                 <v:textbox>
                   <w:txbxContent>
                     <w:p>
@@ -2097,7 +2608,7 @@
                           <wp:inline distT="0" distB="0" distL="0" distR="0" wp14:anchorId="7F317CB6" wp14:editId="288A577E">
                             <wp:extent cx="119380" cy="102235"/>
                             <wp:effectExtent l="0" t="0" r="0" b="0"/>
-                            <wp:docPr id="13" name="Picture 13"/>
+                            <wp:docPr id="202" name="Picture 202"/>
                             <wp:cNvGraphicFramePr>
                               <a:graphicFrameLocks xmlns:a="http://schemas.openxmlformats.org/drawingml/2006/main" noChangeAspect="1"/>
                             </wp:cNvGraphicFramePr>
@@ -2271,7 +2782,7 @@
                                 <wp:inline distT="0" distB="0" distL="0" distR="0" wp14:anchorId="08CD6398" wp14:editId="4A728613">
                                   <wp:extent cx="119380" cy="102235"/>
                                   <wp:effectExtent l="0" t="0" r="0" b="0"/>
-                                  <wp:docPr id="15" name="Picture 15"/>
+                                  <wp:docPr id="203" name="Picture 203"/>
                                   <wp:cNvGraphicFramePr>
                                     <a:graphicFrameLocks xmlns:a="http://schemas.openxmlformats.org/drawingml/2006/main" noChangeAspect="1"/>
                                   </wp:cNvGraphicFramePr>
@@ -2348,7 +2859,7 @@
           </mc:Choice>
           <mc:Fallback>
             <w:pict>
-              <v:shape w14:anchorId="403EBDE4" id="Text Box 14" o:spid="_x0000_s1033" type="#_x0000_t202" style="position:absolute;left:0;text-align:left;margin-left:-26.7pt;margin-top:229.5pt;width:24.5pt;height:21pt;z-index:251673600;visibility:visible;mso-wrap-style:square;mso-width-percent:0;mso-height-percent:0;mso-wrap-distance-left:9pt;mso-wrap-distance-top:3.6pt;mso-wrap-distance-right:9pt;mso-wrap-distance-bottom:3.6pt;mso-position-horizontal:right;mso-position-horizontal-relative:left-margin-area;mso-position-vertical:absolute;mso-position-vertical-relative:text;mso-width-percent:0;mso-height-percent:0;mso-width-relative:margin;mso-height-relative:margin;v-text-anchor:top" o:gfxdata="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" stroked="f">
+              <v:shape w14:anchorId="403EBDE4" id="Text Box 14" o:spid="_x0000_s1034" type="#_x0000_t202" style="position:absolute;left:0;text-align:left;margin-left:-26.7pt;margin-top:229.5pt;width:24.5pt;height:21pt;z-index:251673600;visibility:visible;mso-wrap-style:square;mso-width-percent:0;mso-height-percent:0;mso-wrap-distance-left:9pt;mso-wrap-distance-top:3.6pt;mso-wrap-distance-right:9pt;mso-wrap-distance-bottom:3.6pt;mso-position-horizontal:right;mso-position-horizontal-relative:left-margin-area;mso-position-vertical:absolute;mso-position-vertical-relative:text;mso-width-percent:0;mso-height-percent:0;mso-width-relative:margin;mso-height-relative:margin;v-text-anchor:top" o:gfxdata="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" stroked="f">
                 <v:textbox>
                   <w:txbxContent>
                     <w:p>
@@ -2411,7 +2922,7 @@
                           <wp:inline distT="0" distB="0" distL="0" distR="0" wp14:anchorId="08CD6398" wp14:editId="4A728613">
                             <wp:extent cx="119380" cy="102235"/>
                             <wp:effectExtent l="0" t="0" r="0" b="0"/>
-                            <wp:docPr id="15" name="Picture 15"/>
+                            <wp:docPr id="203" name="Picture 203"/>
                             <wp:cNvGraphicFramePr>
                               <a:graphicFrameLocks xmlns:a="http://schemas.openxmlformats.org/drawingml/2006/main" noChangeAspect="1"/>
                             </wp:cNvGraphicFramePr>
@@ -2585,7 +3096,7 @@
                                 <wp:inline distT="0" distB="0" distL="0" distR="0" wp14:anchorId="2498F1E9" wp14:editId="1A854220">
                                   <wp:extent cx="119380" cy="102235"/>
                                   <wp:effectExtent l="0" t="0" r="0" b="0"/>
-                                  <wp:docPr id="17" name="Picture 17"/>
+                                  <wp:docPr id="204" name="Picture 204"/>
                                   <wp:cNvGraphicFramePr>
                                     <a:graphicFrameLocks xmlns:a="http://schemas.openxmlformats.org/drawingml/2006/main" noChangeAspect="1"/>
                                   </wp:cNvGraphicFramePr>
@@ -2662,7 +3173,7 @@
           </mc:Choice>
           <mc:Fallback>
             <w:pict>
-              <v:shape w14:anchorId="7ECB47A5" id="Text Box 16" o:spid="_x0000_s1034" type="#_x0000_t202" style="position:absolute;left:0;text-align:left;margin-left:-26.7pt;margin-top:326.5pt;width:24.5pt;height:21pt;z-index:251675648;visibility:visible;mso-wrap-style:square;mso-width-percent:0;mso-height-percent:0;mso-wrap-distance-left:9pt;mso-wrap-distance-top:3.6pt;mso-wrap-distance-right:9pt;mso-wrap-distance-bottom:3.6pt;mso-position-horizontal:right;mso-position-horizontal-relative:left-margin-area;mso-position-vertical:absolute;mso-position-vertical-relative:text;mso-width-percent:0;mso-height-percent:0;mso-width-relative:margin;mso-height-relative:margin;v-text-anchor:top" o:gfxdata="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" stroked="f">
+              <v:shape w14:anchorId="7ECB47A5" id="Text Box 16" o:spid="_x0000_s1035" type="#_x0000_t202" style="position:absolute;left:0;text-align:left;margin-left:-26.7pt;margin-top:326.5pt;width:24.5pt;height:21pt;z-index:251675648;visibility:visible;mso-wrap-style:square;mso-width-percent:0;mso-height-percent:0;mso-wrap-distance-left:9pt;mso-wrap-distance-top:3.6pt;mso-wrap-distance-right:9pt;mso-wrap-distance-bottom:3.6pt;mso-position-horizontal:right;mso-position-horizontal-relative:left-margin-area;mso-position-vertical:absolute;mso-position-vertical-relative:text;mso-width-percent:0;mso-height-percent:0;mso-width-relative:margin;mso-height-relative:margin;v-text-anchor:top" o:gfxdata="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" stroked="f">
                 <v:textbox>
                   <w:txbxContent>
                     <w:p>
@@ -2725,7 +3236,7 @@
                           <wp:inline distT="0" distB="0" distL="0" distR="0" wp14:anchorId="2498F1E9" wp14:editId="1A854220">
                             <wp:extent cx="119380" cy="102235"/>
                             <wp:effectExtent l="0" t="0" r="0" b="0"/>
-                            <wp:docPr id="17" name="Picture 17"/>
+                            <wp:docPr id="204" name="Picture 204"/>
                             <wp:cNvGraphicFramePr>
                               <a:graphicFrameLocks xmlns:a="http://schemas.openxmlformats.org/drawingml/2006/main" noChangeAspect="1"/>
                             </wp:cNvGraphicFramePr>
@@ -2899,7 +3410,7 @@
                                 <wp:inline distT="0" distB="0" distL="0" distR="0" wp14:anchorId="0C2CC23A" wp14:editId="2C23D495">
                                   <wp:extent cx="119380" cy="102235"/>
                                   <wp:effectExtent l="0" t="0" r="0" b="0"/>
-                                  <wp:docPr id="19" name="Picture 19"/>
+                                  <wp:docPr id="205" name="Picture 205"/>
                                   <wp:cNvGraphicFramePr>
                                     <a:graphicFrameLocks xmlns:a="http://schemas.openxmlformats.org/drawingml/2006/main" noChangeAspect="1"/>
                                   </wp:cNvGraphicFramePr>
@@ -2976,7 +3487,7 @@
           </mc:Choice>
           <mc:Fallback>
             <w:pict>
-              <v:shape w14:anchorId="752AA156" id="Text Box 18" o:spid="_x0000_s1035" type="#_x0000_t202" style="position:absolute;left:0;text-align:left;margin-left:-24.2pt;margin-top:357pt;width:27pt;height:21pt;z-index:251677696;visibility:visible;mso-wrap-style:square;mso-width-percent:0;mso-height-percent:0;mso-wrap-distance-left:9pt;mso-wrap-distance-top:3.6pt;mso-wrap-distance-right:9pt;mso-wrap-distance-bottom:3.6pt;mso-position-horizontal:right;mso-position-horizontal-relative:left-margin-area;mso-position-vertical:absolute;mso-position-vertical-relative:text;mso-width-percent:0;mso-height-percent:0;mso-width-relative:margin;mso-height-relative:margin;v-text-anchor:top" o:gfxdata="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" stroked="f">
+              <v:shape w14:anchorId="752AA156" id="Text Box 18" o:spid="_x0000_s1036" type="#_x0000_t202" style="position:absolute;left:0;text-align:left;margin-left:-24.2pt;margin-top:357pt;width:27pt;height:21pt;z-index:251677696;visibility:visible;mso-wrap-style:square;mso-width-percent:0;mso-height-percent:0;mso-wrap-distance-left:9pt;mso-wrap-distance-top:3.6pt;mso-wrap-distance-right:9pt;mso-wrap-distance-bottom:3.6pt;mso-position-horizontal:right;mso-position-horizontal-relative:left-margin-area;mso-position-vertical:absolute;mso-position-vertical-relative:text;mso-width-percent:0;mso-height-percent:0;mso-width-relative:margin;mso-height-relative:margin;v-text-anchor:top" o:gfxdata="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" stroked="f">
                 <v:textbox>
                   <w:txbxContent>
                     <w:p>
@@ -3039,7 +3550,7 @@
                           <wp:inline distT="0" distB="0" distL="0" distR="0" wp14:anchorId="0C2CC23A" wp14:editId="2C23D495">
                             <wp:extent cx="119380" cy="102235"/>
                             <wp:effectExtent l="0" t="0" r="0" b="0"/>
-                            <wp:docPr id="19" name="Picture 19"/>
+                            <wp:docPr id="205" name="Picture 205"/>
                             <wp:cNvGraphicFramePr>
                               <a:graphicFrameLocks xmlns:a="http://schemas.openxmlformats.org/drawingml/2006/main" noChangeAspect="1"/>
                             </wp:cNvGraphicFramePr>
@@ -3213,7 +3724,7 @@
                                 <wp:inline distT="0" distB="0" distL="0" distR="0" wp14:anchorId="063F5217" wp14:editId="463CF839">
                                   <wp:extent cx="119380" cy="102235"/>
                                   <wp:effectExtent l="0" t="0" r="0" b="0"/>
-                                  <wp:docPr id="27" name="Picture 27"/>
+                                  <wp:docPr id="206" name="Picture 206"/>
                                   <wp:cNvGraphicFramePr>
                                     <a:graphicFrameLocks xmlns:a="http://schemas.openxmlformats.org/drawingml/2006/main" noChangeAspect="1"/>
                                   </wp:cNvGraphicFramePr>
@@ -3290,7 +3801,7 @@
           </mc:Choice>
           <mc:Fallback>
             <w:pict>
-              <v:shape w14:anchorId="50766FDE" id="Text Box 26" o:spid="_x0000_s1036" type="#_x0000_t202" style="position:absolute;left:0;text-align:left;margin-left:0;margin-top:189.5pt;width:27pt;height:21pt;z-index:251685888;visibility:visible;mso-wrap-style:square;mso-width-percent:0;mso-height-percent:0;mso-wrap-distance-left:9pt;mso-wrap-distance-top:3.6pt;mso-wrap-distance-right:9pt;mso-wrap-distance-bottom:3.6pt;mso-position-horizontal:left;mso-position-horizontal-relative:right-margin-area;mso-position-vertical:absolute;mso-position-vertical-relative:text;mso-width-percent:0;mso-height-percent:0;mso-width-relative:margin;mso-height-relative:margin;v-text-anchor:top" o:gfxdata="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" stroked="f">
+              <v:shape w14:anchorId="50766FDE" id="Text Box 26" o:spid="_x0000_s1037" type="#_x0000_t202" style="position:absolute;left:0;text-align:left;margin-left:0;margin-top:189.5pt;width:27pt;height:21pt;z-index:251685888;visibility:visible;mso-wrap-style:square;mso-width-percent:0;mso-height-percent:0;mso-wrap-distance-left:9pt;mso-wrap-distance-top:3.6pt;mso-wrap-distance-right:9pt;mso-wrap-distance-bottom:3.6pt;mso-position-horizontal:left;mso-position-horizontal-relative:right-margin-area;mso-position-vertical:absolute;mso-position-vertical-relative:text;mso-width-percent:0;mso-height-percent:0;mso-width-relative:margin;mso-height-relative:margin;v-text-anchor:top" o:gfxdata="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" stroked="f">
                 <v:textbox>
                   <w:txbxContent>
                     <w:p>
@@ -3353,7 +3864,7 @@
                           <wp:inline distT="0" distB="0" distL="0" distR="0" wp14:anchorId="063F5217" wp14:editId="463CF839">
                             <wp:extent cx="119380" cy="102235"/>
                             <wp:effectExtent l="0" t="0" r="0" b="0"/>
-                            <wp:docPr id="27" name="Picture 27"/>
+                            <wp:docPr id="206" name="Picture 206"/>
                             <wp:cNvGraphicFramePr>
                               <a:graphicFrameLocks xmlns:a="http://schemas.openxmlformats.org/drawingml/2006/main" noChangeAspect="1"/>
                             </wp:cNvGraphicFramePr>
@@ -3527,7 +4038,7 @@
                                 <wp:inline distT="0" distB="0" distL="0" distR="0" wp14:anchorId="60AAF93D" wp14:editId="1A2877CC">
                                   <wp:extent cx="119380" cy="102235"/>
                                   <wp:effectExtent l="0" t="0" r="0" b="0"/>
-                                  <wp:docPr id="25" name="Picture 25"/>
+                                  <wp:docPr id="207" name="Picture 207"/>
                                   <wp:cNvGraphicFramePr>
                                     <a:graphicFrameLocks xmlns:a="http://schemas.openxmlformats.org/drawingml/2006/main" noChangeAspect="1"/>
                                   </wp:cNvGraphicFramePr>
@@ -3604,7 +4115,7 @@
           </mc:Choice>
           <mc:Fallback>
             <w:pict>
-              <v:shape w14:anchorId="1B1850E1" id="Text Box 24" o:spid="_x0000_s1037" type="#_x0000_t202" style="position:absolute;left:0;text-align:left;margin-left:0;margin-top:254pt;width:27pt;height:21pt;z-index:251683840;visibility:visible;mso-wrap-style:square;mso-width-percent:0;mso-height-percent:0;mso-wrap-distance-left:9pt;mso-wrap-distance-top:3.6pt;mso-wrap-distance-right:9pt;mso-wrap-distance-bottom:3.6pt;mso-position-horizontal:left;mso-position-horizontal-relative:right-margin-area;mso-position-vertical:absolute;mso-position-vertical-relative:text;mso-width-percent:0;mso-height-percent:0;mso-width-relative:margin;mso-height-relative:margin;v-text-anchor:top" o:gfxdata="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" stroked="f">
+              <v:shape w14:anchorId="1B1850E1" id="Text Box 24" o:spid="_x0000_s1038" type="#_x0000_t202" style="position:absolute;left:0;text-align:left;margin-left:0;margin-top:254pt;width:27pt;height:21pt;z-index:251683840;visibility:visible;mso-wrap-style:square;mso-width-percent:0;mso-height-percent:0;mso-wrap-distance-left:9pt;mso-wrap-distance-top:3.6pt;mso-wrap-distance-right:9pt;mso-wrap-distance-bottom:3.6pt;mso-position-horizontal:left;mso-position-horizontal-relative:right-margin-area;mso-position-vertical:absolute;mso-position-vertical-relative:text;mso-width-percent:0;mso-height-percent:0;mso-width-relative:margin;mso-height-relative:margin;v-text-anchor:top" o:gfxdata="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" stroked="f">
                 <v:textbox>
                   <w:txbxContent>
                     <w:p>
@@ -3667,7 +4178,7 @@
                           <wp:inline distT="0" distB="0" distL="0" distR="0" wp14:anchorId="60AAF93D" wp14:editId="1A2877CC">
                             <wp:extent cx="119380" cy="102235"/>
                             <wp:effectExtent l="0" t="0" r="0" b="0"/>
-                            <wp:docPr id="25" name="Picture 25"/>
+                            <wp:docPr id="207" name="Picture 207"/>
                             <wp:cNvGraphicFramePr>
                               <a:graphicFrameLocks xmlns:a="http://schemas.openxmlformats.org/drawingml/2006/main" noChangeAspect="1"/>
                             </wp:cNvGraphicFramePr>
@@ -3740,7 +4251,7 @@
         <mc:AlternateContent>
           <mc:Choice Requires="wps">
             <w:drawing>
-              <wp:anchor distT="45720" distB="45720" distL="114300" distR="114300" simplePos="0" relativeHeight="251681792" behindDoc="0" locked="0" layoutInCell="1" allowOverlap="1" wp14:anchorId="235896A6" wp14:editId="357FBE5A">
+              <wp:anchor distT="45720" distB="45720" distL="114300" distR="114300" simplePos="0" relativeHeight="251681792" behindDoc="0" locked="0" layoutInCell="1" allowOverlap="1" wp14:anchorId="235896A6" wp14:editId="24ACCDCF">
                 <wp:simplePos x="0" y="0"/>
                 <wp:positionH relativeFrom="rightMargin">
                   <wp:align>left</wp:align>
@@ -3841,7 +4352,7 @@
                                 <wp:inline distT="0" distB="0" distL="0" distR="0" wp14:anchorId="0D9325F8" wp14:editId="61244B0C">
                                   <wp:extent cx="119380" cy="102235"/>
                                   <wp:effectExtent l="0" t="0" r="0" b="0"/>
-                                  <wp:docPr id="23" name="Picture 23"/>
+                                  <wp:docPr id="208" name="Picture 208"/>
                                   <wp:cNvGraphicFramePr>
                                     <a:graphicFrameLocks xmlns:a="http://schemas.openxmlformats.org/drawingml/2006/main" noChangeAspect="1"/>
                                   </wp:cNvGraphicFramePr>
@@ -3918,7 +4429,7 @@
           </mc:Choice>
           <mc:Fallback>
             <w:pict>
-              <v:shape w14:anchorId="235896A6" id="Text Box 22" o:spid="_x0000_s1038" type="#_x0000_t202" style="position:absolute;left:0;text-align:left;margin-left:0;margin-top:337pt;width:27pt;height:21pt;z-index:251681792;visibility:visible;mso-wrap-style:square;mso-width-percent:0;mso-height-percent:0;mso-wrap-distance-left:9pt;mso-wrap-distance-top:3.6pt;mso-wrap-distance-right:9pt;mso-wrap-distance-bottom:3.6pt;mso-position-horizontal:left;mso-position-horizontal-relative:right-margin-area;mso-position-vertical:absolute;mso-position-vertical-relative:text;mso-width-percent:0;mso-height-percent:0;mso-width-relative:margin;mso-height-relative:margin;v-text-anchor:top" o:gfxdata="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" stroked="f">
+              <v:shape w14:anchorId="235896A6" id="Text Box 22" o:spid="_x0000_s1039" type="#_x0000_t202" style="position:absolute;left:0;text-align:left;margin-left:0;margin-top:337pt;width:27pt;height:21pt;z-index:251681792;visibility:visible;mso-wrap-style:square;mso-width-percent:0;mso-height-percent:0;mso-wrap-distance-left:9pt;mso-wrap-distance-top:3.6pt;mso-wrap-distance-right:9pt;mso-wrap-distance-bottom:3.6pt;mso-position-horizontal:left;mso-position-horizontal-relative:right-margin-area;mso-position-vertical:absolute;mso-position-vertical-relative:text;mso-width-percent:0;mso-height-percent:0;mso-width-relative:margin;mso-height-relative:margin;v-text-anchor:top" o:gfxdata="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" stroked="f">
                 <v:textbox>
                   <w:txbxContent>
                     <w:p>
@@ -3981,7 +4492,7 @@
                           <wp:inline distT="0" distB="0" distL="0" distR="0" wp14:anchorId="0D9325F8" wp14:editId="61244B0C">
                             <wp:extent cx="119380" cy="102235"/>
                             <wp:effectExtent l="0" t="0" r="0" b="0"/>
-                            <wp:docPr id="23" name="Picture 23"/>
+                            <wp:docPr id="208" name="Picture 208"/>
                             <wp:cNvGraphicFramePr>
                               <a:graphicFrameLocks xmlns:a="http://schemas.openxmlformats.org/drawingml/2006/main" noChangeAspect="1"/>
                             </wp:cNvGraphicFramePr>
@@ -4051,319 +4562,6 @@
         <w:rPr>
           <w:noProof/>
         </w:rPr>
-        <mc:AlternateContent>
-          <mc:Choice Requires="wps">
-            <w:drawing>
-              <wp:anchor distT="45720" distB="45720" distL="114300" distR="114300" simplePos="0" relativeHeight="251679744" behindDoc="0" locked="0" layoutInCell="1" allowOverlap="1" wp14:anchorId="6A38EE2D" wp14:editId="62D739F6">
-                <wp:simplePos x="0" y="0"/>
-                <wp:positionH relativeFrom="column">
-                  <wp:posOffset>3784600</wp:posOffset>
-                </wp:positionH>
-                <wp:positionV relativeFrom="paragraph">
-                  <wp:posOffset>5353685</wp:posOffset>
-                </wp:positionV>
-                <wp:extent cx="342900" cy="266700"/>
-                <wp:effectExtent l="0" t="0" r="0" b="0"/>
-                <wp:wrapNone/>
-                <wp:docPr id="20" name="Text Box 20"/>
-                <wp:cNvGraphicFramePr>
-                  <a:graphicFrameLocks xmlns:a="http://schemas.openxmlformats.org/drawingml/2006/main"/>
-                </wp:cNvGraphicFramePr>
-                <a:graphic xmlns:a="http://schemas.openxmlformats.org/drawingml/2006/main">
-                  <a:graphicData uri="http://schemas.microsoft.com/office/word/2010/wordprocessingShape">
-                    <wps:wsp>
-                      <wps:cNvSpPr txBox="1">
-                        <a:spLocks noChangeArrowheads="1"/>
-                      </wps:cNvSpPr>
-                      <wps:spPr bwMode="auto">
-                        <a:xfrm>
-                          <a:off x="0" y="0"/>
-                          <a:ext cx="342900" cy="266700"/>
-                        </a:xfrm>
-                        <a:prstGeom prst="rect">
-                          <a:avLst/>
-                        </a:prstGeom>
-                        <a:solidFill>
-                          <a:srgbClr val="FFFFFF"/>
-                        </a:solidFill>
-                        <a:ln w="9525">
-                          <a:noFill/>
-                          <a:miter lim="800000"/>
-                          <a:headEnd/>
-                          <a:tailEnd/>
-                        </a:ln>
-                      </wps:spPr>
-                      <wps:txbx>
-                        <w:txbxContent>
-                          <w:p>
-                            <w:pPr>
-                              <w:rPr>
-                                <w:lang w:val="fr-CA"/>
-                                <w14:textOutline w14:w="9525" w14:cap="rnd" w14:cmpd="sng" w14:algn="ctr">
-                                  <w14:noFill/>
-                                  <w14:prstDash w14:val="solid"/>
-                                  <w14:bevel/>
-                                </w14:textOutline>
-                              </w:rPr>
-                            </w:pPr>
-                            <w:r>
-                              <w:rPr>
-                                <w:lang w:val="fr-CA"/>
-                                <w14:textOutline w14:w="9525" w14:cap="rnd" w14:cmpd="sng" w14:algn="ctr">
-                                  <w14:noFill/>
-                                  <w14:prstDash w14:val="solid"/>
-                                  <w14:bevel/>
-                                </w14:textOutline>
-                              </w:rPr>
-                              <w:t>11</w:t>
-                            </w:r>
-                          </w:p>
-                          <w:p>
-                            <w:pPr>
-                              <w:rPr>
-                                <w:lang w:val="fr-CA"/>
-                                <w14:textOutline w14:w="9525" w14:cap="rnd" w14:cmpd="sng" w14:algn="ctr">
-                                  <w14:noFill/>
-                                  <w14:prstDash w14:val="solid"/>
-                                  <w14:bevel/>
-                                </w14:textOutline>
-                              </w:rPr>
-                            </w:pPr>
-                          </w:p>
-                          <w:p>
-                            <w:pPr>
-                              <w:rPr>
-                                <w:lang w:val="fr-CA"/>
-                                <w14:textOutline w14:w="9525" w14:cap="rnd" w14:cmpd="sng" w14:algn="ctr">
-                                  <w14:noFill/>
-                                  <w14:prstDash w14:val="solid"/>
-                                  <w14:bevel/>
-                                </w14:textOutline>
-                              </w:rPr>
-                            </w:pPr>
-                            <w:r>
-                              <w:rPr>
-                                <w:noProof/>
-                                <w:lang w:val="fr-CA"/>
-                                <w14:textOutline w14:w="9525" w14:cap="rnd" w14:cmpd="sng" w14:algn="ctr">
-                                  <w14:noFill/>
-                                  <w14:prstDash w14:val="solid"/>
-                                  <w14:bevel/>
-                                </w14:textOutline>
-                              </w:rPr>
-                              <w:drawing>
-                                <wp:inline distT="0" distB="0" distL="0" distR="0" wp14:anchorId="7F03CBCC" wp14:editId="4FAE4AB8">
-                                  <wp:extent cx="119380" cy="102235"/>
-                                  <wp:effectExtent l="0" t="0" r="0" b="0"/>
-                                  <wp:docPr id="21" name="Picture 21"/>
-                                  <wp:cNvGraphicFramePr>
-                                    <a:graphicFrameLocks xmlns:a="http://schemas.openxmlformats.org/drawingml/2006/main" noChangeAspect="1"/>
-                                  </wp:cNvGraphicFramePr>
-                                  <a:graphic xmlns:a="http://schemas.openxmlformats.org/drawingml/2006/main">
-                                    <a:graphicData uri="http://schemas.openxmlformats.org/drawingml/2006/picture">
-                                      <pic:pic xmlns:pic="http://schemas.openxmlformats.org/drawingml/2006/picture">
-                                        <pic:nvPicPr>
-                                          <pic:cNvPr id="0" name="Picture 1"/>
-                                          <pic:cNvPicPr>
-                                            <a:picLocks noChangeAspect="1" noChangeArrowheads="1"/>
-                                          </pic:cNvPicPr>
-                                        </pic:nvPicPr>
-                                        <pic:blipFill>
-                                          <a:blip r:embed="rId10">
-                                            <a:extLst>
-                                              <a:ext uri="{28A0092B-C50C-407E-A947-70E740481C1C}">
-                                                <a14:useLocalDpi xmlns:a14="http://schemas.microsoft.com/office/drawing/2010/main" val="0"/>
-                                              </a:ext>
-                                            </a:extLst>
-                                          </a:blip>
-                                          <a:srcRect/>
-                                          <a:stretch>
-                                            <a:fillRect/>
-                                          </a:stretch>
-                                        </pic:blipFill>
-                                        <pic:spPr bwMode="auto">
-                                          <a:xfrm>
-                                            <a:off x="0" y="0"/>
-                                            <a:ext cx="119380" cy="102235"/>
-                                          </a:xfrm>
-                                          <a:prstGeom prst="rect">
-                                            <a:avLst/>
-                                          </a:prstGeom>
-                                          <a:noFill/>
-                                          <a:ln>
-                                            <a:noFill/>
-                                          </a:ln>
-                                        </pic:spPr>
-                                      </pic:pic>
-                                    </a:graphicData>
-                                  </a:graphic>
-                                </wp:inline>
-                              </w:drawing>
-                            </w:r>
-                          </w:p>
-                          <w:p>
-                            <w:pPr>
-                              <w:rPr>
-                                <w:lang w:val="fr-CA"/>
-                                <w14:textOutline w14:w="9525" w14:cap="rnd" w14:cmpd="sng" w14:algn="ctr">
-                                  <w14:noFill/>
-                                  <w14:prstDash w14:val="solid"/>
-                                  <w14:bevel/>
-                                </w14:textOutline>
-                              </w:rPr>
-                            </w:pPr>
-                          </w:p>
-                        </w:txbxContent>
-                      </wps:txbx>
-                      <wps:bodyPr rot="0" vert="horz" wrap="square" lIns="91440" tIns="45720" rIns="91440" bIns="45720" anchor="t" anchorCtr="0">
-                        <a:noAutofit/>
-                      </wps:bodyPr>
-                    </wps:wsp>
-                  </a:graphicData>
-                </a:graphic>
-                <wp14:sizeRelH relativeFrom="margin">
-                  <wp14:pctWidth>0</wp14:pctWidth>
-                </wp14:sizeRelH>
-                <wp14:sizeRelV relativeFrom="margin">
-                  <wp14:pctHeight>0</wp14:pctHeight>
-                </wp14:sizeRelV>
-              </wp:anchor>
-            </w:drawing>
-          </mc:Choice>
-          <mc:Fallback>
-            <w:pict>
-              <v:shape w14:anchorId="6A38EE2D" id="Text Box 20" o:spid="_x0000_s1039" type="#_x0000_t202" style="position:absolute;left:0;text-align:left;margin-left:298pt;margin-top:421.55pt;width:27pt;height:21pt;z-index:251679744;visibility:visible;mso-wrap-style:square;mso-width-percent:0;mso-height-percent:0;mso-wrap-distance-left:9pt;mso-wrap-distance-top:3.6pt;mso-wrap-distance-right:9pt;mso-wrap-distance-bottom:3.6pt;mso-position-horizontal:absolute;mso-position-horizontal-relative:text;mso-position-vertical:absolute;mso-position-vertical-relative:text;mso-width-percent:0;mso-height-percent:0;mso-width-relative:margin;mso-height-relative:margin;v-text-anchor:top" o:gfxdata="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" stroked="f">
-                <v:textbox>
-                  <w:txbxContent>
-                    <w:p>
-                      <w:pPr>
-                        <w:rPr>
-                          <w:lang w:val="fr-CA"/>
-                          <w14:textOutline w14:w="9525" w14:cap="rnd" w14:cmpd="sng" w14:algn="ctr">
-                            <w14:noFill/>
-                            <w14:prstDash w14:val="solid"/>
-                            <w14:bevel/>
-                          </w14:textOutline>
-                        </w:rPr>
-                      </w:pPr>
-                      <w:r>
-                        <w:rPr>
-                          <w:lang w:val="fr-CA"/>
-                          <w14:textOutline w14:w="9525" w14:cap="rnd" w14:cmpd="sng" w14:algn="ctr">
-                            <w14:noFill/>
-                            <w14:prstDash w14:val="solid"/>
-                            <w14:bevel/>
-                          </w14:textOutline>
-                        </w:rPr>
-                        <w:t>11</w:t>
-                      </w:r>
-                    </w:p>
-                    <w:p>
-                      <w:pPr>
-                        <w:rPr>
-                          <w:lang w:val="fr-CA"/>
-                          <w14:textOutline w14:w="9525" w14:cap="rnd" w14:cmpd="sng" w14:algn="ctr">
-                            <w14:noFill/>
-                            <w14:prstDash w14:val="solid"/>
-                            <w14:bevel/>
-                          </w14:textOutline>
-                        </w:rPr>
-                      </w:pPr>
-                    </w:p>
-                    <w:p>
-                      <w:pPr>
-                        <w:rPr>
-                          <w:lang w:val="fr-CA"/>
-                          <w14:textOutline w14:w="9525" w14:cap="rnd" w14:cmpd="sng" w14:algn="ctr">
-                            <w14:noFill/>
-                            <w14:prstDash w14:val="solid"/>
-                            <w14:bevel/>
-                          </w14:textOutline>
-                        </w:rPr>
-                      </w:pPr>
-                      <w:r>
-                        <w:rPr>
-                          <w:noProof/>
-                          <w:lang w:val="fr-CA"/>
-                          <w14:textOutline w14:w="9525" w14:cap="rnd" w14:cmpd="sng" w14:algn="ctr">
-                            <w14:noFill/>
-                            <w14:prstDash w14:val="solid"/>
-                            <w14:bevel/>
-                          </w14:textOutline>
-                        </w:rPr>
-                        <w:drawing>
-                          <wp:inline distT="0" distB="0" distL="0" distR="0" wp14:anchorId="7F03CBCC" wp14:editId="4FAE4AB8">
-                            <wp:extent cx="119380" cy="102235"/>
-                            <wp:effectExtent l="0" t="0" r="0" b="0"/>
-                            <wp:docPr id="21" name="Picture 21"/>
-                            <wp:cNvGraphicFramePr>
-                              <a:graphicFrameLocks xmlns:a="http://schemas.openxmlformats.org/drawingml/2006/main" noChangeAspect="1"/>
-                            </wp:cNvGraphicFramePr>
-                            <a:graphic xmlns:a="http://schemas.openxmlformats.org/drawingml/2006/main">
-                              <a:graphicData uri="http://schemas.openxmlformats.org/drawingml/2006/picture">
-                                <pic:pic xmlns:pic="http://schemas.openxmlformats.org/drawingml/2006/picture">
-                                  <pic:nvPicPr>
-                                    <pic:cNvPr id="0" name="Picture 1"/>
-                                    <pic:cNvPicPr>
-                                      <a:picLocks noChangeAspect="1" noChangeArrowheads="1"/>
-                                    </pic:cNvPicPr>
-                                  </pic:nvPicPr>
-                                  <pic:blipFill>
-                                    <a:blip r:embed="rId10">
-                                      <a:extLst>
-                                        <a:ext uri="{28A0092B-C50C-407E-A947-70E740481C1C}">
-                                          <a14:useLocalDpi xmlns:a14="http://schemas.microsoft.com/office/drawing/2010/main" val="0"/>
-                                        </a:ext>
-                                      </a:extLst>
-                                    </a:blip>
-                                    <a:srcRect/>
-                                    <a:stretch>
-                                      <a:fillRect/>
-                                    </a:stretch>
-                                  </pic:blipFill>
-                                  <pic:spPr bwMode="auto">
-                                    <a:xfrm>
-                                      <a:off x="0" y="0"/>
-                                      <a:ext cx="119380" cy="102235"/>
-                                    </a:xfrm>
-                                    <a:prstGeom prst="rect">
-                                      <a:avLst/>
-                                    </a:prstGeom>
-                                    <a:noFill/>
-                                    <a:ln>
-                                      <a:noFill/>
-                                    </a:ln>
-                                  </pic:spPr>
-                                </pic:pic>
-                              </a:graphicData>
-                            </a:graphic>
-                          </wp:inline>
-                        </w:drawing>
-                      </w:r>
-                    </w:p>
-                    <w:p>
-                      <w:pPr>
-                        <w:rPr>
-                          <w:lang w:val="fr-CA"/>
-                          <w14:textOutline w14:w="9525" w14:cap="rnd" w14:cmpd="sng" w14:algn="ctr">
-                            <w14:noFill/>
-                            <w14:prstDash w14:val="solid"/>
-                            <w14:bevel/>
-                          </w14:textOutline>
-                        </w:rPr>
-                      </w:pPr>
-                    </w:p>
-                  </w:txbxContent>
-                </v:textbox>
-              </v:shape>
-            </w:pict>
-          </mc:Fallback>
-        </mc:AlternateContent>
-      </w:r>
-      <w:r>
-        <w:rPr>
-          <w:noProof/>
-        </w:rPr>
         <w:drawing>
           <wp:inline distT="0" distB="0" distL="0" distR="0" wp14:anchorId="5610FFEF" wp14:editId="77FE6038">
             <wp:extent cx="5422900" cy="5473700"/>
@@ -4422,14 +4620,27 @@
       <w:r>
         <w:t xml:space="preserve">Figure </w:t>
       </w:r>
-      <w:fldSimple w:instr=" SEQ Figure \* ARABIC ">
-        <w:r>
-          <w:rPr>
-            <w:noProof/>
-          </w:rPr>
-          <w:t>2</w:t>
-        </w:r>
-      </w:fldSimple>
+      <w:r>
+        <w:fldChar w:fldCharType="begin"/>
+      </w:r>
+      <w:r>
+        <w:instrText xml:space="preserve"> SEQ Figure \* ARABIC </w:instrText>
+      </w:r>
+      <w:r>
+        <w:fldChar w:fldCharType="separate"/>
+      </w:r>
+      <w:r>
+        <w:rPr>
+          <w:noProof/>
+        </w:rPr>
+        <w:t>2</w:t>
+      </w:r>
+      <w:r>
+        <w:rPr>
+          <w:noProof/>
+        </w:rPr>
+        <w:fldChar w:fldCharType="end"/>
+      </w:r>
       <w:r>
         <w:t xml:space="preserve"> : Master board</w:t>
       </w:r>
@@ -4714,6 +4925,7 @@
               <w:jc w:val="center"/>
             </w:pPr>
             <w:r>
+              <w:lastRenderedPageBreak/>
               <w:t>3</w:t>
             </w:r>
           </w:p>
@@ -4963,7 +5175,13 @@
           </w:tcPr>
           <w:p>
             <w:r>
-              <w:t>0-400V DC input for load voltage measurement</w:t>
+              <w:t xml:space="preserve">0-400V </w:t>
+            </w:r>
+            <w:r>
+              <w:t>isolated DC</w:t>
+            </w:r>
+            <w:r>
+              <w:t xml:space="preserve"> input for load voltage measurement</w:t>
             </w:r>
           </w:p>
         </w:tc>
@@ -5069,7 +5287,13 @@
           </w:tcPr>
           <w:p>
             <w:r>
-              <w:t>0-400V DC input for battery voltage measurement</w:t>
+              <w:t>0-400V</w:t>
+            </w:r>
+            <w:r>
+              <w:t xml:space="preserve"> isolated</w:t>
+            </w:r>
+            <w:r>
+              <w:t xml:space="preserve"> DC input for battery voltage measurement</w:t>
             </w:r>
           </w:p>
         </w:tc>
@@ -5175,7 +5399,13 @@
           </w:tcPr>
           <w:p>
             <w:r>
-              <w:t>0-400V DC input for charger detection</w:t>
+              <w:t xml:space="preserve">0-400V </w:t>
+            </w:r>
+            <w:r>
+              <w:t>isolated DC</w:t>
+            </w:r>
+            <w:r>
+              <w:t xml:space="preserve"> input for charger detection</w:t>
             </w:r>
           </w:p>
         </w:tc>
@@ -5331,7 +5561,13 @@
           </w:tcPr>
           <w:p>
             <w:r>
-              <w:t>Delta-sigma signal from current sensor</w:t>
+              <w:t>Delta-sigma signal from</w:t>
+            </w:r>
+            <w:r>
+              <w:t xml:space="preserve"> isolated</w:t>
+            </w:r>
+            <w:r>
+              <w:t xml:space="preserve"> current sensor</w:t>
             </w:r>
           </w:p>
         </w:tc>
@@ -5540,7 +5776,13 @@
           </w:tcPr>
           <w:p>
             <w:r>
-              <w:t>Differential input + from differential current sensor</w:t>
+              <w:t xml:space="preserve">Differential input + from </w:t>
+            </w:r>
+            <w:r>
+              <w:t>isolated differential</w:t>
+            </w:r>
+            <w:r>
+              <w:t xml:space="preserve"> current sensor</w:t>
             </w:r>
           </w:p>
         </w:tc>
@@ -5590,7 +5832,13 @@
           </w:tcPr>
           <w:p>
             <w:r>
-              <w:t>Differential input - from differential current sensor</w:t>
+              <w:t xml:space="preserve">Differential input - from </w:t>
+            </w:r>
+            <w:r>
+              <w:t>isolated differential</w:t>
+            </w:r>
+            <w:r>
+              <w:t xml:space="preserve"> current sensor</w:t>
             </w:r>
             <w:r>
               <w:t xml:space="preserve"> </w:t>
@@ -6496,6 +6744,9 @@
             <w:r>
               <w:t>+3.3V for LED</w:t>
             </w:r>
+            <w:r>
+              <w:t xml:space="preserve"> (optional)</w:t>
+            </w:r>
           </w:p>
         </w:tc>
       </w:tr>
@@ -6803,6 +7054,26 @@
       </w:pPr>
       <w:r>
         <w:t>Slave board</w:t>
+      </w:r>
+      <w:r>
+        <w:t xml:space="preserve"> LTC6811</w:t>
+      </w:r>
+    </w:p>
+    <w:p>
+      <w:r>
+        <w:t>The slave board is using an LTC6811 IC. It can monitor up to 12 cells in series</w:t>
+      </w:r>
+      <w:r>
+        <w:t>.</w:t>
+      </w:r>
+      <w:r>
+        <w:t xml:space="preserve"> The slave board is powered directly by the </w:t>
+      </w:r>
+      <w:r>
+        <w:t xml:space="preserve">lithium-ion </w:t>
+      </w:r>
+      <w:r>
+        <w:t>cells it monitors.</w:t>
       </w:r>
     </w:p>
     <w:p>
@@ -7580,14 +7851,27 @@
       <w:r>
         <w:t xml:space="preserve">Figure </w:t>
       </w:r>
-      <w:fldSimple w:instr=" SEQ Figure \* ARABIC ">
-        <w:r>
-          <w:rPr>
-            <w:noProof/>
-          </w:rPr>
-          <w:t>3</w:t>
-        </w:r>
-      </w:fldSimple>
+      <w:r>
+        <w:fldChar w:fldCharType="begin"/>
+      </w:r>
+      <w:r>
+        <w:instrText xml:space="preserve"> SEQ Figure \* ARABIC </w:instrText>
+      </w:r>
+      <w:r>
+        <w:fldChar w:fldCharType="separate"/>
+      </w:r>
+      <w:r>
+        <w:rPr>
+          <w:noProof/>
+        </w:rPr>
+        <w:t>3</w:t>
+      </w:r>
+      <w:r>
+        <w:rPr>
+          <w:noProof/>
+        </w:rPr>
+        <w:fldChar w:fldCharType="end"/>
+      </w:r>
       <w:r>
         <w:t>: Slave board</w:t>
       </w:r>
@@ -7601,13 +7885,13 @@
       <w:tblGrid>
         <w:gridCol w:w="520"/>
         <w:gridCol w:w="1099"/>
-        <w:gridCol w:w="812"/>
-        <w:gridCol w:w="6919"/>
+        <w:gridCol w:w="928"/>
+        <w:gridCol w:w="6803"/>
       </w:tblGrid>
       <w:tr>
         <w:tc>
           <w:tcPr>
-            <w:tcW w:w="562" w:type="dxa"/>
+            <w:tcW w:w="520" w:type="dxa"/>
           </w:tcPr>
           <w:p>
             <w:pPr>
@@ -7620,7 +7904,7 @@
         </w:tc>
         <w:tc>
           <w:tcPr>
-            <w:tcW w:w="1134" w:type="dxa"/>
+            <w:tcW w:w="1099" w:type="dxa"/>
           </w:tcPr>
           <w:p>
             <w:pPr>
@@ -7633,7 +7917,7 @@
         </w:tc>
         <w:tc>
           <w:tcPr>
-            <w:tcW w:w="9094" w:type="dxa"/>
+            <w:tcW w:w="7731" w:type="dxa"/>
             <w:gridSpan w:val="2"/>
           </w:tcPr>
           <w:p>
@@ -7649,20 +7933,21 @@
       <w:tr>
         <w:tc>
           <w:tcPr>
-            <w:tcW w:w="562" w:type="dxa"/>
-          </w:tcPr>
-          <w:p>
-            <w:pPr>
-              <w:jc w:val="center"/>
-            </w:pPr>
-            <w:r>
+            <w:tcW w:w="520" w:type="dxa"/>
+          </w:tcPr>
+          <w:p>
+            <w:pPr>
+              <w:jc w:val="center"/>
+            </w:pPr>
+            <w:r>
+              <w:lastRenderedPageBreak/>
               <w:t>1</w:t>
             </w:r>
           </w:p>
         </w:tc>
         <w:tc>
           <w:tcPr>
-            <w:tcW w:w="1134" w:type="dxa"/>
+            <w:tcW w:w="1099" w:type="dxa"/>
           </w:tcPr>
           <w:p>
             <w:pPr>
@@ -7675,7 +7960,7 @@
         </w:tc>
         <w:tc>
           <w:tcPr>
-            <w:tcW w:w="9094" w:type="dxa"/>
+            <w:tcW w:w="7731" w:type="dxa"/>
             <w:gridSpan w:val="2"/>
           </w:tcPr>
           <w:p>
@@ -7694,7 +7979,7 @@
       <w:tr>
         <w:tc>
           <w:tcPr>
-            <w:tcW w:w="562" w:type="dxa"/>
+            <w:tcW w:w="520" w:type="dxa"/>
           </w:tcPr>
           <w:p>
             <w:pPr>
@@ -7707,7 +7992,7 @@
         </w:tc>
         <w:tc>
           <w:tcPr>
-            <w:tcW w:w="1134" w:type="dxa"/>
+            <w:tcW w:w="1099" w:type="dxa"/>
           </w:tcPr>
           <w:p>
             <w:pPr>
@@ -7720,7 +8005,7 @@
         </w:tc>
         <w:tc>
           <w:tcPr>
-            <w:tcW w:w="9094" w:type="dxa"/>
+            <w:tcW w:w="7731" w:type="dxa"/>
             <w:gridSpan w:val="2"/>
           </w:tcPr>
           <w:p>
@@ -7739,7 +8024,7 @@
       <w:tr>
         <w:tc>
           <w:tcPr>
-            <w:tcW w:w="562" w:type="dxa"/>
+            <w:tcW w:w="520" w:type="dxa"/>
           </w:tcPr>
           <w:p>
             <w:pPr>
@@ -7752,7 +8037,7 @@
         </w:tc>
         <w:tc>
           <w:tcPr>
-            <w:tcW w:w="1134" w:type="dxa"/>
+            <w:tcW w:w="1099" w:type="dxa"/>
           </w:tcPr>
           <w:p>
             <w:pPr>
@@ -7765,7 +8050,7 @@
         </w:tc>
         <w:tc>
           <w:tcPr>
-            <w:tcW w:w="9094" w:type="dxa"/>
+            <w:tcW w:w="7731" w:type="dxa"/>
             <w:gridSpan w:val="2"/>
           </w:tcPr>
           <w:p>
@@ -7796,7 +8081,7 @@
         </w:trPr>
         <w:tc>
           <w:tcPr>
-            <w:tcW w:w="562" w:type="dxa"/>
+            <w:tcW w:w="520" w:type="dxa"/>
             <w:vMerge w:val="restart"/>
           </w:tcPr>
           <w:p>
@@ -7810,7 +8095,7 @@
         </w:tc>
         <w:tc>
           <w:tcPr>
-            <w:tcW w:w="1134" w:type="dxa"/>
+            <w:tcW w:w="1099" w:type="dxa"/>
             <w:vMerge w:val="restart"/>
           </w:tcPr>
           <w:p>
@@ -7824,7 +8109,7 @@
         </w:tc>
         <w:tc>
           <w:tcPr>
-            <w:tcW w:w="851" w:type="dxa"/>
+            <w:tcW w:w="928" w:type="dxa"/>
           </w:tcPr>
           <w:p>
             <w:r>
@@ -7834,7 +8119,7 @@
         </w:tc>
         <w:tc>
           <w:tcPr>
-            <w:tcW w:w="8243" w:type="dxa"/>
+            <w:tcW w:w="6803" w:type="dxa"/>
           </w:tcPr>
           <w:p>
             <w:r>
@@ -7849,7 +8134,7 @@
         </w:trPr>
         <w:tc>
           <w:tcPr>
-            <w:tcW w:w="562" w:type="dxa"/>
+            <w:tcW w:w="520" w:type="dxa"/>
             <w:vMerge/>
           </w:tcPr>
           <w:p>
@@ -7860,7 +8145,7 @@
         </w:tc>
         <w:tc>
           <w:tcPr>
-            <w:tcW w:w="1134" w:type="dxa"/>
+            <w:tcW w:w="1099" w:type="dxa"/>
             <w:vMerge/>
           </w:tcPr>
           <w:p>
@@ -7871,7 +8156,7 @@
         </w:tc>
         <w:tc>
           <w:tcPr>
-            <w:tcW w:w="851" w:type="dxa"/>
+            <w:tcW w:w="928" w:type="dxa"/>
           </w:tcPr>
           <w:p>
             <w:r>
@@ -7881,14 +8166,20 @@
         </w:tc>
         <w:tc>
           <w:tcPr>
-            <w:tcW w:w="8243" w:type="dxa"/>
+            <w:tcW w:w="6803" w:type="dxa"/>
           </w:tcPr>
           <w:p>
             <w:r>
               <w:t xml:space="preserve">Connect </w:t>
             </w:r>
             <w:r>
-              <w:t xml:space="preserve">all pins </w:t>
+              <w:t xml:space="preserve">all </w:t>
+            </w:r>
+            <w:r>
+              <w:t xml:space="preserve">subsequent </w:t>
+            </w:r>
+            <w:r>
+              <w:t xml:space="preserve">pins </w:t>
             </w:r>
             <w:r>
               <w:t>to the next cells positive voltage levels</w:t>
@@ -7902,7 +8193,7 @@
       <w:tr>
         <w:tc>
           <w:tcPr>
-            <w:tcW w:w="562" w:type="dxa"/>
+            <w:tcW w:w="520" w:type="dxa"/>
           </w:tcPr>
           <w:p>
             <w:pPr>
@@ -7915,7 +8206,7 @@
         </w:tc>
         <w:tc>
           <w:tcPr>
-            <w:tcW w:w="1134" w:type="dxa"/>
+            <w:tcW w:w="1099" w:type="dxa"/>
           </w:tcPr>
           <w:p>
             <w:pPr>
@@ -7931,7 +8222,7 @@
         </w:tc>
         <w:tc>
           <w:tcPr>
-            <w:tcW w:w="9094" w:type="dxa"/>
+            <w:tcW w:w="7731" w:type="dxa"/>
             <w:gridSpan w:val="2"/>
           </w:tcPr>
           <w:p>
@@ -7940,6 +8231,9 @@
             </w:r>
             <w:r>
               <w:t>&amp; sampled if needed</w:t>
+            </w:r>
+            <w:r>
+              <w:t xml:space="preserve"> (temperature sensor)</w:t>
             </w:r>
           </w:p>
         </w:tc>
@@ -7947,7 +8241,7 @@
       <w:tr>
         <w:tc>
           <w:tcPr>
-            <w:tcW w:w="562" w:type="dxa"/>
+            <w:tcW w:w="520" w:type="dxa"/>
           </w:tcPr>
           <w:p>
             <w:pPr>
@@ -7960,7 +8254,7 @@
         </w:tc>
         <w:tc>
           <w:tcPr>
-            <w:tcW w:w="1134" w:type="dxa"/>
+            <w:tcW w:w="1099" w:type="dxa"/>
           </w:tcPr>
           <w:p>
             <w:pPr>
@@ -7969,16 +8263,25 @@
             <w:r>
               <w:t>I2C</w:t>
             </w:r>
-          </w:p>
-        </w:tc>
-        <w:tc>
-          <w:tcPr>
-            <w:tcW w:w="9094" w:type="dxa"/>
+            <w:r>
+              <w:t>*</w:t>
+            </w:r>
+          </w:p>
+        </w:tc>
+        <w:tc>
+          <w:tcPr>
+            <w:tcW w:w="7731" w:type="dxa"/>
             <w:gridSpan w:val="2"/>
           </w:tcPr>
           <w:p>
             <w:r>
-              <w:t>I2C communication channel for 8 temperature sensors through external ADC128 IC</w:t>
+              <w:t xml:space="preserve">I2C communication channel for 8 </w:t>
+            </w:r>
+            <w:r>
+              <w:t xml:space="preserve">additional </w:t>
+            </w:r>
+            <w:r>
+              <w:t>temperature sensors through external ADC128 IC</w:t>
             </w:r>
           </w:p>
         </w:tc>
@@ -7986,7 +8289,7 @@
       <w:tr>
         <w:tc>
           <w:tcPr>
-            <w:tcW w:w="562" w:type="dxa"/>
+            <w:tcW w:w="520" w:type="dxa"/>
           </w:tcPr>
           <w:p>
             <w:pPr>
@@ -7999,7 +8302,7 @@
         </w:tc>
         <w:tc>
           <w:tcPr>
-            <w:tcW w:w="1134" w:type="dxa"/>
+            <w:tcW w:w="1099" w:type="dxa"/>
           </w:tcPr>
           <w:p>
             <w:pPr>
@@ -8015,7 +8318,7 @@
         </w:tc>
         <w:tc>
           <w:tcPr>
-            <w:tcW w:w="9094" w:type="dxa"/>
+            <w:tcW w:w="7731" w:type="dxa"/>
             <w:gridSpan w:val="2"/>
           </w:tcPr>
           <w:p>
@@ -8045,19 +8348,294 @@
         <w:pStyle w:val="Heading1"/>
       </w:pPr>
       <w:r>
-        <w:t>Software:</w:t>
+        <w:t>Other related hardware</w:t>
       </w:r>
     </w:p>
     <w:p>
+      <w:pPr>
+        <w:pStyle w:val="Heading2"/>
+      </w:pPr>
+      <w:r>
+        <w:t>Current sensor</w:t>
+      </w:r>
+    </w:p>
+    <w:p>
+      <w:r>
+        <w:t>We recommend using ENNOID dedicated Delta-Sigma Current sensor board</w:t>
+      </w:r>
+    </w:p>
+    <w:p>
+      <w:pPr>
+        <w:pStyle w:val="Heading2"/>
+      </w:pPr>
+      <w:r>
+        <w:t>Power supply</w:t>
+      </w:r>
+    </w:p>
+    <w:p>
+      <w:r>
+        <w:t>ENNOID-BMS require a 12V power supply which can supply power for the Master-BMS board.</w:t>
+      </w:r>
+      <w:bookmarkStart w:id="0" w:name="_GoBack"/>
+      <w:bookmarkEnd w:id="0"/>
+      <w:r>
+        <w:t xml:space="preserve"> </w:t>
+      </w:r>
+      <w:r>
+        <w:t>A</w:t>
+      </w:r>
+      <w:r>
+        <w:t xml:space="preserve"> peak current of </w:t>
+      </w:r>
+      <w:r>
+        <w:t>3</w:t>
+      </w:r>
+      <w:r>
+        <w:t>A is required for a few milliseconds for</w:t>
+      </w:r>
+      <w:r>
+        <w:t xml:space="preserve"> closing</w:t>
+      </w:r>
+      <w:r>
+        <w:t xml:space="preserve"> </w:t>
+      </w:r>
+      <w:r>
+        <w:t>most type of high current</w:t>
+      </w:r>
+      <w:r>
+        <w:t xml:space="preserve"> </w:t>
+      </w:r>
+      <w:r>
+        <w:t xml:space="preserve">external </w:t>
+      </w:r>
+      <w:r>
+        <w:t>contactors.</w:t>
+      </w:r>
+      <w:r>
+        <w:t xml:space="preserve"> </w:t>
+      </w:r>
+      <w:r>
+        <w:t>Only a f</w:t>
+      </w:r>
+      <w:r>
+        <w:t>ew milliamps are required after</w:t>
+      </w:r>
+      <w:r>
+        <w:t>ward</w:t>
+      </w:r>
+      <w:r>
+        <w:t xml:space="preserve"> closing.</w:t>
+      </w:r>
+      <w:r>
+        <w:t xml:space="preserve"> </w:t>
+      </w:r>
+      <w:r>
+        <w:t>The power supply must be able to handle contactors peak loads.</w:t>
+      </w:r>
+    </w:p>
+    <w:p>
+      <w:r>
+        <w:t>W</w:t>
+      </w:r>
+      <w:r>
+        <w:t xml:space="preserve">e recommend using our </w:t>
+      </w:r>
+      <w:r>
+        <w:t>ENNOID</w:t>
+      </w:r>
+      <w:r>
+        <w:t>-BMS</w:t>
+      </w:r>
+      <w:r>
+        <w:t xml:space="preserve"> </w:t>
+      </w:r>
+      <w:r>
+        <w:t xml:space="preserve">12V DC output </w:t>
+      </w:r>
+      <w:r>
+        <w:t>power supply board</w:t>
+      </w:r>
+      <w:r>
+        <w:t xml:space="preserve"> which is fed and isolated from the battery pack itself.</w:t>
+      </w:r>
+      <w:r>
+        <w:t xml:space="preserve"> We offer </w:t>
+      </w:r>
+      <w:r>
+        <w:t>two versions with different voltage input</w:t>
+      </w:r>
+      <w:r>
+        <w:t>s</w:t>
+      </w:r>
+      <w:r>
+        <w:t>:</w:t>
+      </w:r>
+    </w:p>
+    <w:p>
+      <w:pPr>
+        <w:pStyle w:val="ListParagraph"/>
+        <w:numPr>
+          <w:ilvl w:val="0"/>
+          <w:numId w:val="15"/>
+        </w:numPr>
+      </w:pPr>
+      <w:r>
+        <w:t xml:space="preserve">24V to 150V </w:t>
+      </w:r>
+    </w:p>
+    <w:p>
+      <w:pPr>
+        <w:pStyle w:val="ListParagraph"/>
+        <w:numPr>
+          <w:ilvl w:val="0"/>
+          <w:numId w:val="15"/>
+        </w:numPr>
+      </w:pPr>
+      <w:r>
+        <w:t xml:space="preserve">75V to 400V </w:t>
+      </w:r>
+    </w:p>
+    <w:p>
+      <w:pPr>
+        <w:pStyle w:val="Heading2"/>
+      </w:pPr>
+      <w:r>
+        <w:t>OLED display</w:t>
+      </w:r>
+    </w:p>
+    <w:p>
+      <w:r>
+        <w:t>SSD1306 compatible OLED display is not mandatory for operating ENNOID</w:t>
+      </w:r>
+      <w:r>
+        <w:t>-BMS but</w:t>
+      </w:r>
+      <w:r>
+        <w:t xml:space="preserve"> is recommended.</w:t>
+      </w:r>
+    </w:p>
+    <w:p>
+      <w:pPr>
+        <w:pStyle w:val="Heading2"/>
+      </w:pPr>
+      <w:r>
+        <w:t>Power button</w:t>
+      </w:r>
+    </w:p>
+    <w:p>
+      <w:r>
+        <w:t>Power button</w:t>
+      </w:r>
+      <w:r>
+        <w:t xml:space="preserve"> N.O. type</w:t>
+      </w:r>
+      <w:r>
+        <w:t xml:space="preserve"> toggle</w:t>
+      </w:r>
+      <w:r>
+        <w:t xml:space="preserve"> switch</w:t>
+      </w:r>
+      <w:r>
+        <w:t xml:space="preserve"> is required for turning ON/OFF ENNOID-BMS. External activation of ENNOID-BMS is possible through CAN bus or with USB.</w:t>
+      </w:r>
+    </w:p>
+    <w:p>
+      <w:pPr>
+        <w:pStyle w:val="Heading2"/>
+      </w:pPr>
+      <w:r>
+        <w:t>Contactor</w:t>
+      </w:r>
+    </w:p>
+    <w:p>
+      <w:r>
+        <w:t xml:space="preserve">Contactor with economizer is </w:t>
+      </w:r>
+      <w:r>
+        <w:t>recommended</w:t>
+      </w:r>
+      <w:r>
+        <w:t xml:space="preserve">. </w:t>
+      </w:r>
+      <w:r>
+        <w:t xml:space="preserve">Some contactors with high coil resistance don’t require economizer. </w:t>
+      </w:r>
+      <w:r>
+        <w:t>ENNOID-BMS does not actually support PWM output</w:t>
+      </w:r>
+      <w:r>
+        <w:t>s</w:t>
+      </w:r>
+      <w:r>
+        <w:t xml:space="preserve"> for contactor</w:t>
+      </w:r>
+      <w:r>
+        <w:t xml:space="preserve">s </w:t>
+      </w:r>
+      <w:r>
+        <w:t>without</w:t>
+      </w:r>
+      <w:r>
+        <w:t xml:space="preserve"> build</w:t>
+      </w:r>
+      <w:r>
+        <w:t>-</w:t>
+      </w:r>
+      <w:r>
+        <w:t>in economizer</w:t>
+      </w:r>
+      <w:r>
+        <w:t>. LEV200, EV200, EVC250 or EVC500</w:t>
+      </w:r>
+      <w:r>
+        <w:t xml:space="preserve"> </w:t>
+      </w:r>
+      <w:r>
+        <w:t xml:space="preserve">contactors with economizer </w:t>
+      </w:r>
+      <w:r>
+        <w:t>are recommended</w:t>
+      </w:r>
+    </w:p>
+    <w:p>
+      <w:pPr>
+        <w:rPr>
+          <w:rFonts w:asciiTheme="majorHAnsi" w:eastAsiaTheme="majorEastAsia" w:hAnsiTheme="majorHAnsi" w:cstheme="majorBidi"/>
+          <w:color w:val="2F5496" w:themeColor="accent1" w:themeShade="BF"/>
+          <w:sz w:val="32"/>
+          <w:szCs w:val="32"/>
+        </w:rPr>
+      </w:pPr>
+      <w:r>
+        <w:br w:type="page"/>
+      </w:r>
+    </w:p>
+    <w:p>
+      <w:pPr>
+        <w:pStyle w:val="Heading1"/>
+      </w:pPr>
+      <w:r>
+        <w:lastRenderedPageBreak/>
+        <w:t>Software</w:t>
+      </w:r>
+    </w:p>
+    <w:p>
       <w:r>
         <w:t>Download ENNOID-BMS-Tool software</w:t>
       </w:r>
       <w:r>
         <w:t xml:space="preserve"> for windows: </w:t>
       </w:r>
-      <w:r>
-        <w:t>https://github.com/EnnoidMe/ENNOID-BMS-Tool/releases</w:t>
-      </w:r>
+    </w:p>
+    <w:p>
+      <w:hyperlink r:id="rId13" w:history="1">
+        <w:r>
+          <w:rPr>
+            <w:rStyle w:val="Hyperlink"/>
+          </w:rPr>
+          <w:t>https://github.com/EnnoidMe/ENNOID-BMS-Tool/releases</w:t>
+        </w:r>
+      </w:hyperlink>
     </w:p>
     <w:p>
       <w:pPr>
@@ -8083,7 +8661,7 @@
                     <pic:cNvPicPr/>
                   </pic:nvPicPr>
                   <pic:blipFill>
-                    <a:blip r:embed="rId13" cstate="print">
+                    <a:blip r:embed="rId14" cstate="print">
                       <a:extLst>
                         <a:ext uri="{28A0092B-C50C-407E-A947-70E740481C1C}">
                           <a14:useLocalDpi xmlns:a14="http://schemas.microsoft.com/office/drawing/2010/main" val="0"/>
@@ -8125,12 +8703,19 @@
           <w:ilvl w:val="0"/>
           <w:numId w:val="14"/>
         </w:numPr>
+        <w:jc w:val="both"/>
       </w:pPr>
       <w:r>
         <w:t xml:space="preserve">Connect to ENNOID-BMS with a micro USB cable. </w:t>
       </w:r>
       <w:r>
-        <w:t>(Be careful, some cheap USB cables cannot carry data and won’t work with ENNOID-BMS)</w:t>
+        <w:t>(</w:t>
+      </w:r>
+      <w:r>
+        <w:t>Warning: s</w:t>
+      </w:r>
+      <w:r>
+        <w:t>ome cheap USB cables cannot carry data and won’t work with ENNOID-BMS)</w:t>
       </w:r>
     </w:p>
     <w:p>
@@ -8140,6 +8725,7 @@
           <w:ilvl w:val="0"/>
           <w:numId w:val="14"/>
         </w:numPr>
+        <w:jc w:val="both"/>
       </w:pPr>
       <w:r>
         <w:t>Go into firmware tab and upload lates</w:t>
@@ -8158,9 +8744,13 @@
           <w:ilvl w:val="0"/>
           <w:numId w:val="14"/>
         </w:numPr>
-      </w:pPr>
-      <w:r>
-        <w:t xml:space="preserve">In </w:t>
+        <w:jc w:val="both"/>
+      </w:pPr>
+      <w:r>
+        <w:t>Under</w:t>
+      </w:r>
+      <w:r>
+        <w:t xml:space="preserve"> </w:t>
       </w:r>
       <w:r>
         <w:rPr>
@@ -8190,6 +8780,9 @@
         <w:t xml:space="preserve"> (</w:t>
       </w:r>
       <w:r>
+        <w:t xml:space="preserve">Tabs under </w:t>
+      </w:r>
+      <w:r>
         <w:rPr>
           <w:i/>
           <w:iCs/>
@@ -8211,13 +8804,46 @@
         <w:t>”</w:t>
       </w:r>
       <w:r>
-        <w:t xml:space="preserve"> tab is not required for </w:t>
+        <w:t xml:space="preserve"> </w:t>
+      </w:r>
+      <w:r>
+        <w:t>are</w:t>
+      </w:r>
+      <w:r>
+        <w:t xml:space="preserve"> not required for </w:t>
       </w:r>
       <w:r>
         <w:t>configuring</w:t>
       </w:r>
       <w:r>
         <w:t xml:space="preserve"> ENNOID-BMS)</w:t>
+      </w:r>
+      <w:r>
+        <w:t xml:space="preserve">. Modified parameters can be </w:t>
+      </w:r>
+      <w:r>
+        <w:t xml:space="preserve">read, applied &amp; </w:t>
+      </w:r>
+      <w:r>
+        <w:t>saved by clicking on the</w:t>
+      </w:r>
+      <w:r>
+        <w:t xml:space="preserve"> associated </w:t>
+      </w:r>
+      <w:r>
+        <w:t>button</w:t>
+      </w:r>
+      <w:r>
+        <w:t>s</w:t>
+      </w:r>
+      <w:r>
+        <w:t xml:space="preserve"> on the </w:t>
+      </w:r>
+      <w:r>
+        <w:t>right-side</w:t>
+      </w:r>
+      <w:r>
+        <w:t xml:space="preserve"> panel.</w:t>
       </w:r>
     </w:p>
     <w:p>
@@ -8227,6 +8853,7 @@
           <w:ilvl w:val="0"/>
           <w:numId w:val="14"/>
         </w:numPr>
+        <w:jc w:val="both"/>
       </w:pPr>
       <w:r>
         <w:t>For real-time data logging &amp; testing the BMS, the “</w:t>
@@ -8328,28 +8955,33 @@
   <w:p>
     <w:pPr>
       <w:pStyle w:val="Heading2"/>
-      <w:rPr>
+      <w:ind w:right="-563" w:hanging="567"/>
+      <w:rPr>
+        <w:b/>
+        <w:bCs/>
         <w:color w:val="auto"/>
       </w:rPr>
     </w:pPr>
     <w:r>
       <w:rPr>
+        <w:b/>
+        <w:bCs/>
         <w:noProof/>
         <w:color w:val="auto"/>
       </w:rPr>
       <w:drawing>
-        <wp:anchor distT="0" distB="0" distL="114300" distR="114300" simplePos="0" relativeHeight="251658240" behindDoc="0" locked="0" layoutInCell="1" allowOverlap="1" wp14:anchorId="50E5BC9D" wp14:editId="35504F59">
+        <wp:anchor distT="0" distB="0" distL="114300" distR="114300" simplePos="0" relativeHeight="251658240" behindDoc="0" locked="0" layoutInCell="1" allowOverlap="1" wp14:anchorId="50E5BC9D" wp14:editId="2A7774F2">
           <wp:simplePos x="0" y="0"/>
-          <wp:positionH relativeFrom="column">
-            <wp:posOffset>4641850</wp:posOffset>
+          <wp:positionH relativeFrom="margin">
+            <wp:posOffset>4292600</wp:posOffset>
           </wp:positionH>
           <wp:positionV relativeFrom="paragraph">
-            <wp:posOffset>-68580</wp:posOffset>
+            <wp:posOffset>-75565</wp:posOffset>
           </wp:positionV>
           <wp:extent cx="2032000" cy="387350"/>
           <wp:effectExtent l="0" t="0" r="6350" b="0"/>
           <wp:wrapNone/>
-          <wp:docPr id="198" name="Picture 198" descr="A close up of a logo&#10;&#10;Description automatically generated"/>
+          <wp:docPr id="210" name="Picture 210" descr="A close up of a logo&#10;&#10;Description automatically generated"/>
           <wp:cNvGraphicFramePr>
             <a:graphicFrameLocks xmlns:a="http://schemas.openxmlformats.org/drawingml/2006/main" noChangeAspect="1"/>
           </wp:cNvGraphicFramePr>
@@ -8389,6 +9021,8 @@
     </w:r>
     <w:r>
       <w:rPr>
+        <w:b/>
+        <w:bCs/>
         <w:color w:val="auto"/>
       </w:rPr>
       <w:t>ENNOID-BMS</w:t>
@@ -8397,15 +9031,23 @@
   <w:p>
     <w:pPr>
       <w:pStyle w:val="Heading2"/>
-      <w:rPr>
+      <w:pBdr>
+        <w:bottom w:val="single" w:sz="4" w:space="1" w:color="auto"/>
+      </w:pBdr>
+      <w:ind w:right="-563" w:hanging="567"/>
+      <w:rPr>
+        <w:b/>
+        <w:bCs/>
         <w:color w:val="auto"/>
       </w:rPr>
     </w:pPr>
     <w:r>
       <w:rPr>
+        <w:b/>
+        <w:bCs/>
         <w:color w:val="auto"/>
       </w:rPr>
-      <w:t>Operation manual</w:t>
+      <w:t>Datasheet</w:t>
     </w:r>
   </w:p>
 </w:hdr>
@@ -9631,6 +10273,95 @@
     </w:lvl>
   </w:abstractNum>
   <w:abstractNum w:abstractNumId="11" w15:restartNumberingAfterBreak="0">
+    <w:nsid w:val="66F6357A"/>
+    <w:multiLevelType w:val="hybridMultilevel"/>
+    <w:tmpl w:val="B1882674"/>
+    <w:lvl w:ilvl="0" w:tplc="1009000F">
+      <w:start w:val="1"/>
+      <w:numFmt w:val="decimal"/>
+      <w:lvlText w:val="%1."/>
+      <w:lvlJc w:val="left"/>
+      <w:pPr>
+        <w:ind w:left="720" w:hanging="360"/>
+      </w:pPr>
+      <w:rPr>
+        <w:rFonts w:hint="default"/>
+      </w:rPr>
+    </w:lvl>
+    <w:lvl w:ilvl="1" w:tplc="10090019" w:tentative="1">
+      <w:start w:val="1"/>
+      <w:numFmt w:val="lowerLetter"/>
+      <w:lvlText w:val="%2."/>
+      <w:lvlJc w:val="left"/>
+      <w:pPr>
+        <w:ind w:left="1440" w:hanging="360"/>
+      </w:pPr>
+    </w:lvl>
+    <w:lvl w:ilvl="2" w:tplc="1009001B" w:tentative="1">
+      <w:start w:val="1"/>
+      <w:numFmt w:val="lowerRoman"/>
+      <w:lvlText w:val="%3."/>
+      <w:lvlJc w:val="right"/>
+      <w:pPr>
+        <w:ind w:left="2160" w:hanging="180"/>
+      </w:pPr>
+    </w:lvl>
+    <w:lvl w:ilvl="3" w:tplc="1009000F" w:tentative="1">
+      <w:start w:val="1"/>
+      <w:numFmt w:val="decimal"/>
+      <w:lvlText w:val="%4."/>
+      <w:lvlJc w:val="left"/>
+      <w:pPr>
+        <w:ind w:left="2880" w:hanging="360"/>
+      </w:pPr>
+    </w:lvl>
+    <w:lvl w:ilvl="4" w:tplc="10090019" w:tentative="1">
+      <w:start w:val="1"/>
+      <w:numFmt w:val="lowerLetter"/>
+      <w:lvlText w:val="%5."/>
+      <w:lvlJc w:val="left"/>
+      <w:pPr>
+        <w:ind w:left="3600" w:hanging="360"/>
+      </w:pPr>
+    </w:lvl>
+    <w:lvl w:ilvl="5" w:tplc="1009001B" w:tentative="1">
+      <w:start w:val="1"/>
+      <w:numFmt w:val="lowerRoman"/>
+      <w:lvlText w:val="%6."/>
+      <w:lvlJc w:val="right"/>
+      <w:pPr>
+        <w:ind w:left="4320" w:hanging="180"/>
+      </w:pPr>
+    </w:lvl>
+    <w:lvl w:ilvl="6" w:tplc="1009000F" w:tentative="1">
+      <w:start w:val="1"/>
+      <w:numFmt w:val="decimal"/>
+      <w:lvlText w:val="%7."/>
+      <w:lvlJc w:val="left"/>
+      <w:pPr>
+        <w:ind w:left="5040" w:hanging="360"/>
+      </w:pPr>
+    </w:lvl>
+    <w:lvl w:ilvl="7" w:tplc="10090019" w:tentative="1">
+      <w:start w:val="1"/>
+      <w:numFmt w:val="lowerLetter"/>
+      <w:lvlText w:val="%8."/>
+      <w:lvlJc w:val="left"/>
+      <w:pPr>
+        <w:ind w:left="5760" w:hanging="360"/>
+      </w:pPr>
+    </w:lvl>
+    <w:lvl w:ilvl="8" w:tplc="1009001B" w:tentative="1">
+      <w:start w:val="1"/>
+      <w:numFmt w:val="lowerRoman"/>
+      <w:lvlText w:val="%9."/>
+      <w:lvlJc w:val="right"/>
+      <w:pPr>
+        <w:ind w:left="6480" w:hanging="180"/>
+      </w:pPr>
+    </w:lvl>
+  </w:abstractNum>
+  <w:abstractNum w:abstractNumId="12" w15:restartNumberingAfterBreak="0">
     <w:nsid w:val="67225D4B"/>
     <w:multiLevelType w:val="hybridMultilevel"/>
     <w:tmpl w:val="CD0868B0"/>
@@ -9743,7 +10474,7 @@
       </w:rPr>
     </w:lvl>
   </w:abstractNum>
-  <w:abstractNum w:abstractNumId="12" w15:restartNumberingAfterBreak="0">
+  <w:abstractNum w:abstractNumId="13" w15:restartNumberingAfterBreak="0">
     <w:nsid w:val="783D17B6"/>
     <w:multiLevelType w:val="hybridMultilevel"/>
     <w:tmpl w:val="4CFA8966"/>
@@ -9856,7 +10587,7 @@
       </w:rPr>
     </w:lvl>
   </w:abstractNum>
-  <w:abstractNum w:abstractNumId="13" w15:restartNumberingAfterBreak="0">
+  <w:abstractNum w:abstractNumId="14" w15:restartNumberingAfterBreak="0">
     <w:nsid w:val="7F6F11B7"/>
     <w:multiLevelType w:val="hybridMultilevel"/>
     <w:tmpl w:val="7C008CCE"/>
@@ -9973,10 +10704,10 @@
     <w:abstractNumId w:val="9"/>
   </w:num>
   <w:num w:numId="2">
-    <w:abstractNumId w:val="11"/>
+    <w:abstractNumId w:val="12"/>
   </w:num>
   <w:num w:numId="3">
-    <w:abstractNumId w:val="13"/>
+    <w:abstractNumId w:val="14"/>
   </w:num>
   <w:num w:numId="4">
     <w:abstractNumId w:val="1"/>
@@ -9988,7 +10719,7 @@
     <w:abstractNumId w:val="6"/>
   </w:num>
   <w:num w:numId="7">
-    <w:abstractNumId w:val="12"/>
+    <w:abstractNumId w:val="13"/>
   </w:num>
   <w:num w:numId="8">
     <w:abstractNumId w:val="8"/>
@@ -10010,6 +10741,9 @@
   </w:num>
   <w:num w:numId="14">
     <w:abstractNumId w:val="2"/>
+  </w:num>
+  <w:num w:numId="15">
+    <w:abstractNumId w:val="11"/>
   </w:num>
 </w:numbering>
 </file>
@@ -10457,6 +11191,134 @@
       <w:szCs w:val="26"/>
     </w:rPr>
   </w:style>
+  <w:style w:type="paragraph" w:styleId="Heading3">
+    <w:name w:val="heading 3"/>
+    <w:basedOn w:val="Normal"/>
+    <w:next w:val="Normal"/>
+    <w:link w:val="Heading3Char"/>
+    <w:uiPriority w:val="9"/>
+    <w:unhideWhenUsed/>
+    <w:qFormat/>
+    <w:rsid w:val="0020719A"/>
+    <w:pPr>
+      <w:keepNext/>
+      <w:keepLines/>
+      <w:spacing w:before="40" w:after="0"/>
+      <w:outlineLvl w:val="2"/>
+    </w:pPr>
+    <w:rPr>
+      <w:rFonts w:asciiTheme="majorHAnsi" w:eastAsiaTheme="majorEastAsia" w:hAnsiTheme="majorHAnsi" w:cstheme="majorBidi"/>
+      <w:color w:val="1F3763" w:themeColor="accent1" w:themeShade="7F"/>
+      <w:sz w:val="24"/>
+      <w:szCs w:val="24"/>
+    </w:rPr>
+  </w:style>
+  <w:style w:type="paragraph" w:styleId="Heading4">
+    <w:name w:val="heading 4"/>
+    <w:basedOn w:val="Normal"/>
+    <w:next w:val="Normal"/>
+    <w:link w:val="Heading4Char"/>
+    <w:uiPriority w:val="9"/>
+    <w:unhideWhenUsed/>
+    <w:qFormat/>
+    <w:rsid w:val="0020719A"/>
+    <w:pPr>
+      <w:keepNext/>
+      <w:keepLines/>
+      <w:spacing w:before="40" w:after="0"/>
+      <w:outlineLvl w:val="3"/>
+    </w:pPr>
+    <w:rPr>
+      <w:rFonts w:asciiTheme="majorHAnsi" w:eastAsiaTheme="majorEastAsia" w:hAnsiTheme="majorHAnsi" w:cstheme="majorBidi"/>
+      <w:i/>
+      <w:iCs/>
+      <w:color w:val="2F5496" w:themeColor="accent1" w:themeShade="BF"/>
+    </w:rPr>
+  </w:style>
+  <w:style w:type="paragraph" w:styleId="Heading5">
+    <w:name w:val="heading 5"/>
+    <w:basedOn w:val="Normal"/>
+    <w:next w:val="Normal"/>
+    <w:link w:val="Heading5Char"/>
+    <w:uiPriority w:val="9"/>
+    <w:unhideWhenUsed/>
+    <w:qFormat/>
+    <w:rsid w:val="0020719A"/>
+    <w:pPr>
+      <w:keepNext/>
+      <w:keepLines/>
+      <w:spacing w:before="40" w:after="0"/>
+      <w:outlineLvl w:val="4"/>
+    </w:pPr>
+    <w:rPr>
+      <w:rFonts w:asciiTheme="majorHAnsi" w:eastAsiaTheme="majorEastAsia" w:hAnsiTheme="majorHAnsi" w:cstheme="majorBidi"/>
+      <w:color w:val="2F5496" w:themeColor="accent1" w:themeShade="BF"/>
+    </w:rPr>
+  </w:style>
+  <w:style w:type="paragraph" w:styleId="Heading6">
+    <w:name w:val="heading 6"/>
+    <w:basedOn w:val="Normal"/>
+    <w:next w:val="Normal"/>
+    <w:link w:val="Heading6Char"/>
+    <w:uiPriority w:val="9"/>
+    <w:unhideWhenUsed/>
+    <w:qFormat/>
+    <w:rsid w:val="0020719A"/>
+    <w:pPr>
+      <w:keepNext/>
+      <w:keepLines/>
+      <w:spacing w:before="40" w:after="0"/>
+      <w:outlineLvl w:val="5"/>
+    </w:pPr>
+    <w:rPr>
+      <w:rFonts w:asciiTheme="majorHAnsi" w:eastAsiaTheme="majorEastAsia" w:hAnsiTheme="majorHAnsi" w:cstheme="majorBidi"/>
+      <w:color w:val="1F3763" w:themeColor="accent1" w:themeShade="7F"/>
+    </w:rPr>
+  </w:style>
+  <w:style w:type="paragraph" w:styleId="Heading7">
+    <w:name w:val="heading 7"/>
+    <w:basedOn w:val="Normal"/>
+    <w:next w:val="Normal"/>
+    <w:link w:val="Heading7Char"/>
+    <w:uiPriority w:val="9"/>
+    <w:unhideWhenUsed/>
+    <w:qFormat/>
+    <w:rsid w:val="0020719A"/>
+    <w:pPr>
+      <w:keepNext/>
+      <w:keepLines/>
+      <w:spacing w:before="40" w:after="0"/>
+      <w:outlineLvl w:val="6"/>
+    </w:pPr>
+    <w:rPr>
+      <w:rFonts w:asciiTheme="majorHAnsi" w:eastAsiaTheme="majorEastAsia" w:hAnsiTheme="majorHAnsi" w:cstheme="majorBidi"/>
+      <w:i/>
+      <w:iCs/>
+      <w:color w:val="1F3763" w:themeColor="accent1" w:themeShade="7F"/>
+    </w:rPr>
+  </w:style>
+  <w:style w:type="paragraph" w:styleId="Heading8">
+    <w:name w:val="heading 8"/>
+    <w:basedOn w:val="Normal"/>
+    <w:next w:val="Normal"/>
+    <w:link w:val="Heading8Char"/>
+    <w:uiPriority w:val="9"/>
+    <w:unhideWhenUsed/>
+    <w:qFormat/>
+    <w:rsid w:val="0020719A"/>
+    <w:pPr>
+      <w:keepNext/>
+      <w:keepLines/>
+      <w:spacing w:before="40" w:after="0"/>
+      <w:outlineLvl w:val="7"/>
+    </w:pPr>
+    <w:rPr>
+      <w:rFonts w:asciiTheme="majorHAnsi" w:eastAsiaTheme="majorEastAsia" w:hAnsiTheme="majorHAnsi" w:cstheme="majorBidi"/>
+      <w:color w:val="272727" w:themeColor="text1" w:themeTint="D8"/>
+      <w:sz w:val="21"/>
+      <w:szCs w:val="21"/>
+    </w:rPr>
+  </w:style>
   <w:style w:type="character" w:default="1" w:styleId="DefaultParagraphFont">
     <w:name w:val="Default Paragraph Font"/>
     <w:uiPriority w:val="1"/>
@@ -10610,6 +11472,103 @@
       <w:color w:val="2F5496" w:themeColor="accent1" w:themeShade="BF"/>
       <w:sz w:val="26"/>
       <w:szCs w:val="26"/>
+    </w:rPr>
+  </w:style>
+  <w:style w:type="character" w:styleId="Hyperlink">
+    <w:name w:val="Hyperlink"/>
+    <w:basedOn w:val="DefaultParagraphFont"/>
+    <w:uiPriority w:val="99"/>
+    <w:unhideWhenUsed/>
+    <w:rsid w:val="00887E8A"/>
+    <w:rPr>
+      <w:color w:val="0563C1" w:themeColor="hyperlink"/>
+      <w:u w:val="single"/>
+    </w:rPr>
+  </w:style>
+  <w:style w:type="character" w:styleId="UnresolvedMention">
+    <w:name w:val="Unresolved Mention"/>
+    <w:basedOn w:val="DefaultParagraphFont"/>
+    <w:uiPriority w:val="99"/>
+    <w:semiHidden/>
+    <w:unhideWhenUsed/>
+    <w:rsid w:val="00887E8A"/>
+    <w:rPr>
+      <w:color w:val="605E5C"/>
+      <w:shd w:val="clear" w:color="auto" w:fill="E1DFDD"/>
+    </w:rPr>
+  </w:style>
+  <w:style w:type="character" w:customStyle="1" w:styleId="Heading3Char">
+    <w:name w:val="Heading 3 Char"/>
+    <w:basedOn w:val="DefaultParagraphFont"/>
+    <w:link w:val="Heading3"/>
+    <w:uiPriority w:val="9"/>
+    <w:rsid w:val="0020719A"/>
+    <w:rPr>
+      <w:rFonts w:asciiTheme="majorHAnsi" w:eastAsiaTheme="majorEastAsia" w:hAnsiTheme="majorHAnsi" w:cstheme="majorBidi"/>
+      <w:color w:val="1F3763" w:themeColor="accent1" w:themeShade="7F"/>
+      <w:sz w:val="24"/>
+      <w:szCs w:val="24"/>
+    </w:rPr>
+  </w:style>
+  <w:style w:type="character" w:customStyle="1" w:styleId="Heading4Char">
+    <w:name w:val="Heading 4 Char"/>
+    <w:basedOn w:val="DefaultParagraphFont"/>
+    <w:link w:val="Heading4"/>
+    <w:uiPriority w:val="9"/>
+    <w:rsid w:val="0020719A"/>
+    <w:rPr>
+      <w:rFonts w:asciiTheme="majorHAnsi" w:eastAsiaTheme="majorEastAsia" w:hAnsiTheme="majorHAnsi" w:cstheme="majorBidi"/>
+      <w:i/>
+      <w:iCs/>
+      <w:color w:val="2F5496" w:themeColor="accent1" w:themeShade="BF"/>
+    </w:rPr>
+  </w:style>
+  <w:style w:type="character" w:customStyle="1" w:styleId="Heading5Char">
+    <w:name w:val="Heading 5 Char"/>
+    <w:basedOn w:val="DefaultParagraphFont"/>
+    <w:link w:val="Heading5"/>
+    <w:uiPriority w:val="9"/>
+    <w:rsid w:val="0020719A"/>
+    <w:rPr>
+      <w:rFonts w:asciiTheme="majorHAnsi" w:eastAsiaTheme="majorEastAsia" w:hAnsiTheme="majorHAnsi" w:cstheme="majorBidi"/>
+      <w:color w:val="2F5496" w:themeColor="accent1" w:themeShade="BF"/>
+    </w:rPr>
+  </w:style>
+  <w:style w:type="character" w:customStyle="1" w:styleId="Heading6Char">
+    <w:name w:val="Heading 6 Char"/>
+    <w:basedOn w:val="DefaultParagraphFont"/>
+    <w:link w:val="Heading6"/>
+    <w:uiPriority w:val="9"/>
+    <w:rsid w:val="0020719A"/>
+    <w:rPr>
+      <w:rFonts w:asciiTheme="majorHAnsi" w:eastAsiaTheme="majorEastAsia" w:hAnsiTheme="majorHAnsi" w:cstheme="majorBidi"/>
+      <w:color w:val="1F3763" w:themeColor="accent1" w:themeShade="7F"/>
+    </w:rPr>
+  </w:style>
+  <w:style w:type="character" w:customStyle="1" w:styleId="Heading7Char">
+    <w:name w:val="Heading 7 Char"/>
+    <w:basedOn w:val="DefaultParagraphFont"/>
+    <w:link w:val="Heading7"/>
+    <w:uiPriority w:val="9"/>
+    <w:rsid w:val="0020719A"/>
+    <w:rPr>
+      <w:rFonts w:asciiTheme="majorHAnsi" w:eastAsiaTheme="majorEastAsia" w:hAnsiTheme="majorHAnsi" w:cstheme="majorBidi"/>
+      <w:i/>
+      <w:iCs/>
+      <w:color w:val="1F3763" w:themeColor="accent1" w:themeShade="7F"/>
+    </w:rPr>
+  </w:style>
+  <w:style w:type="character" w:customStyle="1" w:styleId="Heading8Char">
+    <w:name w:val="Heading 8 Char"/>
+    <w:basedOn w:val="DefaultParagraphFont"/>
+    <w:link w:val="Heading8"/>
+    <w:uiPriority w:val="9"/>
+    <w:rsid w:val="0020719A"/>
+    <w:rPr>
+      <w:rFonts w:asciiTheme="majorHAnsi" w:eastAsiaTheme="majorEastAsia" w:hAnsiTheme="majorHAnsi" w:cstheme="majorBidi"/>
+      <w:color w:val="272727" w:themeColor="text1" w:themeTint="D8"/>
+      <w:sz w:val="21"/>
+      <w:szCs w:val="21"/>
     </w:rPr>
   </w:style>
 </w:styles>
@@ -10915,7 +11874,7 @@
 </file>
 
 <file path=customXml/itemProps1.xml><?xml version="1.0" encoding="utf-8"?>
-<ds:datastoreItem xmlns:ds="http://schemas.openxmlformats.org/officeDocument/2006/customXml" ds:itemID="{EFDBAA73-97AC-4F0F-9401-3108F8E5A7F5}">
+<ds:datastoreItem xmlns:ds="http://schemas.openxmlformats.org/officeDocument/2006/customXml" ds:itemID="{23AA9914-D42F-49AD-AADF-DBCF50FC4E8D}">
   <ds:schemaRefs>
     <ds:schemaRef ds:uri="http://schemas.openxmlformats.org/officeDocument/2006/bibliography"/>
   </ds:schemaRefs>

</xml_diff>